<commit_message>
Finalize brute-force algorithm analysis
</commit_message>
<xml_diff>
--- a/Project Report - Group 27.docx
+++ b/Project Report - Group 27.docx
@@ -130,6 +130,12 @@
     </w:p>
     <w:sdt>
       <w:sdtPr>
+        <w:rPr>
+          <w:rFonts w:asciiTheme="minorHAnsi" w:eastAsiaTheme="minorHAnsi" w:hAnsiTheme="minorHAnsi" w:cstheme="minorBidi"/>
+          <w:color w:val="auto"/>
+          <w:sz w:val="22"/>
+          <w:szCs w:val="22"/>
+        </w:rPr>
         <w:id w:val="1041784449"/>
         <w:docPartObj>
           <w:docPartGallery w:val="Table of Contents"/>
@@ -138,13 +144,9 @@
       </w:sdtPr>
       <w:sdtEndPr>
         <w:rPr>
-          <w:rFonts w:asciiTheme="minorHAnsi" w:eastAsiaTheme="minorHAnsi" w:hAnsiTheme="minorHAnsi" w:cstheme="minorBidi"/>
           <w:b/>
           <w:bCs/>
           <w:noProof/>
-          <w:color w:val="auto"/>
-          <w:sz w:val="22"/>
-          <w:szCs w:val="22"/>
         </w:rPr>
       </w:sdtEndPr>
       <w:sdtContent>
@@ -1223,70 +1225,47 @@
       <w:pPr>
         <w:pStyle w:val="Heading2"/>
       </w:pPr>
-      <w:bookmarkStart w:id="4" w:name="_Toc515540312"/>
+      <w:bookmarkStart w:id="4" w:name="_Toc515540315"/>
+      <w:bookmarkStart w:id="5" w:name="_Toc515540312"/>
       <w:r>
         <w:t>Brute-force Solution</w:t>
       </w:r>
-      <w:bookmarkEnd w:id="4"/>
+      <w:bookmarkEnd w:id="5"/>
     </w:p>
     <w:p>
       <w:pPr>
         <w:pStyle w:val="Heading3"/>
       </w:pPr>
-      <w:bookmarkStart w:id="5" w:name="_Toc515540313"/>
+      <w:bookmarkStart w:id="6" w:name="_Toc515540313"/>
       <w:r>
         <w:t>Description</w:t>
       </w:r>
-      <w:bookmarkEnd w:id="5"/>
-    </w:p>
-    <w:p>
-      <w:r>
-        <w:t xml:space="preserve">The brute-force solution </w:t>
-      </w:r>
-      <w:r>
-        <w:t xml:space="preserve">is an exact solution, but with </w:t>
-      </w:r>
-      <w:r>
-        <w:t xml:space="preserve">an extremely poor runtime. Put simply, given a starting vertex </w:t>
+      <w:bookmarkEnd w:id="6"/>
+    </w:p>
+    <w:p>
+      <w:r>
+        <w:t xml:space="preserve">The brute-force solution is an exact solution, but with an extremely poor runtime. Put simply, given a starting vertex </w:t>
       </w:r>
       <w:r>
         <w:rPr>
           <w:i/>
         </w:rPr>
-        <w:t xml:space="preserve">s </w:t>
-      </w:r>
-      <w:r>
-        <w:t xml:space="preserve">and target vertex </w:t>
+        <w:t>s</w:t>
+      </w:r>
+      <w:r>
+        <w:t>,</w:t>
+      </w:r>
+      <w:r>
+        <w:t xml:space="preserve"> a brute-force algorithm will look at every potential path beginning and ending at </w:t>
       </w:r>
       <w:r>
         <w:rPr>
           <w:i/>
         </w:rPr>
-        <w:t>t</w:t>
-      </w:r>
-      <w:r>
-        <w:t xml:space="preserve">, a brute-force algorithm will look at every potential path from </w:t>
-      </w:r>
-      <w:r>
-        <w:rPr>
-          <w:i/>
-        </w:rPr>
         <w:t>s</w:t>
       </w:r>
       <w:r>
-        <w:t xml:space="preserve"> to </w:t>
-      </w:r>
-      <w:r>
-        <w:rPr>
-          <w:i/>
-        </w:rPr>
-        <w:t>t</w:t>
-      </w:r>
-      <w:r>
-        <w:t>, ultimately returning the smallest path that it encountered.</w:t>
-      </w:r>
-      <w:r>
-        <w:t xml:space="preserve"> Another way to think of the potential paths is as permutations of the vertices to be visited, with the restriction that the permutations begin at </w:t>
+        <w:t xml:space="preserve">, ultimately returning the smallest path that it encountered. Another way to think of the potential paths is as permutations of the vertices to be visited, with the restriction that the permutations begin and end at </w:t>
       </w:r>
       <w:r>
         <w:rPr>
@@ -1326,10 +1305,7 @@
     </w:p>
     <w:p>
       <w:r>
-        <w:t xml:space="preserve">However, the number of permutations of vertices is </w:t>
-      </w:r>
-      <w:r>
-        <w:t>extremely large – O(</w:t>
+        <w:t>However, the number of permutations of vertices is extremely large – O(</w:t>
       </w:r>
       <w:r>
         <w:rPr>
@@ -1394,15 +1370,7 @@
         <w:t>n</w:t>
       </w:r>
       <w:r>
-        <w:t>, the brute-force method is an exact algorithm, so it is worth considering as a baseline for the efficiency</w:t>
-      </w:r>
-      <w:r>
-        <w:t xml:space="preserve"> and accuracy</w:t>
-      </w:r>
-      <w:bookmarkStart w:id="6" w:name="_GoBack"/>
-      <w:bookmarkEnd w:id="6"/>
-      <w:r>
-        <w:t xml:space="preserve"> of our other exact solution, branch and bound (discussed in the subsequent section).</w:t>
+        <w:t>, the brute-force method is an exact algorithm, so it is worth considering as a baseline for the efficiency and accuracy of our other exact solution, branch and bound (discussed in the subsequent section).</w:t>
       </w:r>
     </w:p>
     <w:p>
@@ -1417,8 +1385,428 @@
     </w:p>
     <w:p>
       <w:r>
-        <w:t>abc</w:t>
-      </w:r>
+        <w:t>The basic pseudocode for the brute-force solution is as follows:</w:t>
+      </w:r>
+    </w:p>
+    <w:p>
+      <w:pPr>
+        <w:pStyle w:val="ListParagraph"/>
+        <w:ind w:left="360"/>
+      </w:pPr>
+      <w:r>
+        <w:t>find</w:t>
+      </w:r>
+      <w:r>
+        <w:t xml:space="preserve"> an initial </w:t>
+      </w:r>
+      <w:r>
+        <w:t xml:space="preserve">Hamiltonian </w:t>
+      </w:r>
+      <w:r>
+        <w:t>tour</w:t>
+      </w:r>
+      <w:r>
+        <w:t>, called</w:t>
+      </w:r>
+      <w:r>
+        <w:t xml:space="preserve"> T</w:t>
+      </w:r>
+    </w:p>
+    <w:p>
+      <w:pPr>
+        <w:pStyle w:val="ListParagraph"/>
+        <w:ind w:left="360"/>
+      </w:pPr>
+      <w:r>
+        <w:t>set the min tour to T</w:t>
+      </w:r>
+    </w:p>
+    <w:p>
+      <w:pPr>
+        <w:pStyle w:val="ListParagraph"/>
+        <w:ind w:left="360"/>
+      </w:pPr>
+      <w:r>
+        <w:t>set the min distance to T.distance</w:t>
+      </w:r>
+    </w:p>
+    <w:p>
+      <w:pPr>
+        <w:pStyle w:val="ListParagraph"/>
+        <w:ind w:left="360"/>
+      </w:pPr>
+      <w:r>
+        <w:t>w</w:t>
+      </w:r>
+      <w:r>
+        <w:t xml:space="preserve">hile there are </w:t>
+      </w:r>
+      <w:r>
+        <w:t>unchecked</w:t>
+      </w:r>
+      <w:r>
+        <w:t xml:space="preserve"> permutations of </w:t>
+      </w:r>
+      <w:r>
+        <w:t xml:space="preserve">T, excluding start and end vertex </w:t>
+      </w:r>
+      <w:r>
+        <w:rPr>
+          <w:i/>
+        </w:rPr>
+        <w:t>s</w:t>
+      </w:r>
+      <w:r>
+        <w:t>:</w:t>
+      </w:r>
+    </w:p>
+    <w:p>
+      <w:pPr>
+        <w:pStyle w:val="ListParagraph"/>
+        <w:ind w:left="360" w:firstLine="360"/>
+      </w:pPr>
+      <w:r>
+        <w:t>g</w:t>
+      </w:r>
+      <w:r>
+        <w:t>enerate a new permutation of T</w:t>
+      </w:r>
+      <w:r>
+        <w:t>, called T’</w:t>
+      </w:r>
+    </w:p>
+    <w:p>
+      <w:pPr>
+        <w:pStyle w:val="ListParagraph"/>
+        <w:ind w:left="360" w:firstLine="360"/>
+      </w:pPr>
+      <w:r>
+        <w:t>i</w:t>
+      </w:r>
+      <w:r>
+        <w:t>f T</w:t>
+      </w:r>
+      <w:r>
+        <w:t>’.distance</w:t>
+      </w:r>
+      <w:r>
+        <w:t xml:space="preserve"> &lt; </w:t>
+      </w:r>
+      <w:r>
+        <w:t>min distance:</w:t>
+      </w:r>
+    </w:p>
+    <w:p>
+      <w:pPr>
+        <w:pStyle w:val="ListParagraph"/>
+        <w:ind w:left="1080" w:firstLine="360"/>
+      </w:pPr>
+      <w:r>
+        <w:t>set the min tour to T’</w:t>
+      </w:r>
+    </w:p>
+    <w:p>
+      <w:pPr>
+        <w:pStyle w:val="ListParagraph"/>
+        <w:ind w:left="1080" w:firstLine="360"/>
+      </w:pPr>
+      <w:r>
+        <w:t>set the min distance to T’.distance</w:t>
+      </w:r>
+    </w:p>
+    <w:p>
+      <w:pPr>
+        <w:pStyle w:val="ListParagraph"/>
+        <w:ind w:left="360"/>
+      </w:pPr>
+      <w:sdt>
+        <w:sdtPr>
+          <w:id w:val="-1766529560"/>
+          <w:citation/>
+        </w:sdtPr>
+        <w:sdtContent>
+          <w:r>
+            <w:fldChar w:fldCharType="begin"/>
+          </w:r>
+          <w:r>
+            <w:instrText xml:space="preserve"> CITATION Tob12 \l 1033 </w:instrText>
+          </w:r>
+          <w:r>
+            <w:fldChar w:fldCharType="separate"/>
+          </w:r>
+          <w:r>
+            <w:rPr>
+              <w:noProof/>
+            </w:rPr>
+            <w:t>[1]</w:t>
+          </w:r>
+          <w:r>
+            <w:fldChar w:fldCharType="end"/>
+          </w:r>
+        </w:sdtContent>
+      </w:sdt>
+    </w:p>
+    <w:p>
+      <w:r>
+        <w:t>The process of getting permutations is where the complexity is introduced, as there are O(</w:t>
+      </w:r>
+      <w:r>
+        <w:rPr>
+          <w:i/>
+        </w:rPr>
+        <w:t>n</w:t>
+      </w:r>
+      <w:r>
+        <w:t xml:space="preserve">!) permutations of </w:t>
+      </w:r>
+      <w:r>
+        <w:rPr>
+          <w:i/>
+        </w:rPr>
+        <w:t>n</w:t>
+      </w:r>
+      <w:r>
+        <w:t xml:space="preserve"> cities. When getting permutations, we would also need to be careful to exclude the start/end vertex </w:t>
+      </w:r>
+      <w:r>
+        <w:rPr>
+          <w:i/>
+        </w:rPr>
+        <w:t>s</w:t>
+      </w:r>
+      <w:r>
+        <w:t xml:space="preserve"> from the permutation, since those points will never change. Thus, more specifically, there are (</w:t>
+      </w:r>
+      <w:r>
+        <w:rPr>
+          <w:i/>
+        </w:rPr>
+        <w:t>n</w:t>
+      </w:r>
+      <w:r>
+        <w:t xml:space="preserve"> – 1)! permutations of a path from </w:t>
+      </w:r>
+      <w:r>
+        <w:rPr>
+          <w:i/>
+        </w:rPr>
+        <w:t>s</w:t>
+      </w:r>
+      <w:r>
+        <w:t xml:space="preserve"> back to </w:t>
+      </w:r>
+      <w:r>
+        <w:rPr>
+          <w:i/>
+        </w:rPr>
+        <w:t>s</w:t>
+      </w:r>
+      <w:r>
+        <w:t xml:space="preserve">, since </w:t>
+      </w:r>
+      <w:r>
+        <w:rPr>
+          <w:i/>
+        </w:rPr>
+        <w:t>s</w:t>
+      </w:r>
+      <w:r>
+        <w:t xml:space="preserve"> is excluded from the permutation process. We still need to take into account the distance from </w:t>
+      </w:r>
+      <w:r>
+        <w:rPr>
+          <w:i/>
+        </w:rPr>
+        <w:t>s</w:t>
+      </w:r>
+      <w:r>
+        <w:t xml:space="preserve"> to other vertices, though, so we can’t simply remove it from the calculations.</w:t>
+      </w:r>
+    </w:p>
+    <w:p>
+      <w:r>
+        <w:br w:type="page"/>
+      </w:r>
+    </w:p>
+    <w:p>
+      <w:r>
+        <w:lastRenderedPageBreak/>
+        <w:t>Simple pseudocode for generating the permutations is as follows:</w:t>
+      </w:r>
+    </w:p>
+    <w:p>
+      <w:pPr>
+        <w:pStyle w:val="ListParagraph"/>
+        <w:spacing w:after="0"/>
+        <w:ind w:left="360"/>
+      </w:pPr>
+      <w:r>
+        <w:t>permutations = []</w:t>
+      </w:r>
+    </w:p>
+    <w:p>
+      <w:pPr>
+        <w:pStyle w:val="ListParagraph"/>
+        <w:spacing w:after="0"/>
+        <w:ind w:left="360"/>
+      </w:pPr>
+      <w:r>
+        <w:t>permute(T, start, end):</w:t>
+      </w:r>
+    </w:p>
+    <w:p>
+      <w:pPr>
+        <w:pStyle w:val="ListParagraph"/>
+        <w:spacing w:after="0"/>
+        <w:ind w:left="360" w:firstLine="360"/>
+      </w:pPr>
+      <w:r>
+        <w:t>if start == end:</w:t>
+      </w:r>
+    </w:p>
+    <w:p>
+      <w:pPr>
+        <w:pStyle w:val="ListParagraph"/>
+        <w:spacing w:after="0"/>
+        <w:ind w:left="1080" w:firstLine="360"/>
+      </w:pPr>
+      <w:r>
+        <w:t>permutations.add(T)</w:t>
+      </w:r>
+    </w:p>
+    <w:p>
+      <w:pPr>
+        <w:spacing w:after="0"/>
+      </w:pPr>
+      <w:r>
+        <w:tab/>
+        <w:t>else:</w:t>
+      </w:r>
+    </w:p>
+    <w:p>
+      <w:pPr>
+        <w:pStyle w:val="ListParagraph"/>
+        <w:spacing w:after="0"/>
+        <w:ind w:left="1080" w:firstLine="360"/>
+      </w:pPr>
+      <w:r>
+        <w:t>for i from start to end:</w:t>
+      </w:r>
+    </w:p>
+    <w:p>
+      <w:pPr>
+        <w:pStyle w:val="ListParagraph"/>
+        <w:spacing w:after="0"/>
+        <w:ind w:left="360"/>
+      </w:pPr>
+      <w:r>
+        <w:tab/>
+      </w:r>
+      <w:r>
+        <w:tab/>
+      </w:r>
+      <w:r>
+        <w:tab/>
+        <w:t>swap(T[start], T[i])</w:t>
+      </w:r>
+    </w:p>
+    <w:p>
+      <w:pPr>
+        <w:pStyle w:val="ListParagraph"/>
+        <w:spacing w:after="0"/>
+        <w:ind w:left="1800" w:firstLine="360"/>
+      </w:pPr>
+      <w:r>
+        <w:t>permute(</w:t>
+      </w:r>
+      <w:r>
+        <w:t>T</w:t>
+      </w:r>
+      <w:r>
+        <w:t xml:space="preserve">, </w:t>
+      </w:r>
+      <w:r>
+        <w:t>start</w:t>
+      </w:r>
+      <w:r>
+        <w:t xml:space="preserve">+1, </w:t>
+      </w:r>
+      <w:r>
+        <w:t>end</w:t>
+      </w:r>
+      <w:r>
+        <w:t>);</w:t>
+      </w:r>
+    </w:p>
+    <w:p>
+      <w:pPr>
+        <w:pStyle w:val="ListParagraph"/>
+        <w:spacing w:after="0"/>
+        <w:ind w:left="360"/>
+        <w:rPr>
+          <w:color w:val="808080" w:themeColor="background1" w:themeShade="80"/>
+        </w:rPr>
+      </w:pPr>
+      <w:r>
+        <w:tab/>
+      </w:r>
+      <w:r>
+        <w:tab/>
+      </w:r>
+      <w:r>
+        <w:tab/>
+        <w:t xml:space="preserve">swap(T[start], T[i]) </w:t>
+      </w:r>
+      <w:r>
+        <w:rPr>
+          <w:color w:val="808080" w:themeColor="background1" w:themeShade="80"/>
+        </w:rPr>
+        <w:t>//</w:t>
+      </w:r>
+      <w:r>
+        <w:rPr>
+          <w:color w:val="808080" w:themeColor="background1" w:themeShade="80"/>
+        </w:rPr>
+        <w:t xml:space="preserve"> </w:t>
+      </w:r>
+      <w:r>
+        <w:rPr>
+          <w:color w:val="808080" w:themeColor="background1" w:themeShade="80"/>
+        </w:rPr>
+        <w:t>backtrack</w:t>
+      </w:r>
+    </w:p>
+    <w:p>
+      <w:pPr>
+        <w:pStyle w:val="ListParagraph"/>
+        <w:ind w:left="360"/>
+      </w:pPr>
+      <w:sdt>
+        <w:sdtPr>
+          <w:id w:val="353926222"/>
+          <w:citation/>
+        </w:sdtPr>
+        <w:sdtContent>
+          <w:r>
+            <w:fldChar w:fldCharType="begin"/>
+          </w:r>
+          <w:r>
+            <w:instrText xml:space="preserve"> CITATION Bha18 \l 1033 </w:instrText>
+          </w:r>
+          <w:r>
+            <w:fldChar w:fldCharType="separate"/>
+          </w:r>
+          <w:r>
+            <w:rPr>
+              <w:noProof/>
+            </w:rPr>
+            <w:t>[3]</w:t>
+          </w:r>
+          <w:r>
+            <w:fldChar w:fldCharType="end"/>
+          </w:r>
+        </w:sdtContent>
+      </w:sdt>
     </w:p>
     <w:p>
       <w:pPr>
@@ -1428,7 +1816,6 @@
           <w:i/>
         </w:rPr>
       </w:pPr>
-      <w:bookmarkStart w:id="8" w:name="_Toc515540315"/>
       <w:r>
         <w:t>Exact Solution:  “</w:t>
       </w:r>
@@ -1438,16 +1825,18 @@
         </w:rPr>
         <w:t>Branch And Bound”</w:t>
       </w:r>
+      <w:bookmarkEnd w:id="4"/>
+    </w:p>
+    <w:p>
+      <w:pPr>
+        <w:pStyle w:val="Heading3"/>
+      </w:pPr>
+      <w:bookmarkStart w:id="8" w:name="_Toc515540316"/>
+      <w:r>
+        <w:t>Description</w:t>
+      </w:r>
+      <w:bookmarkStart w:id="9" w:name="_GoBack"/>
       <w:bookmarkEnd w:id="8"/>
-    </w:p>
-    <w:p>
-      <w:pPr>
-        <w:pStyle w:val="Heading3"/>
-      </w:pPr>
-      <w:bookmarkStart w:id="9" w:name="_Toc515540316"/>
-      <w:r>
-        <w:t>Description</w:t>
-      </w:r>
       <w:bookmarkEnd w:id="9"/>
     </w:p>
     <w:p>
@@ -1473,6 +1862,7 @@
           <w:id w:val="-1321423766"/>
           <w:citation/>
         </w:sdtPr>
+        <w:sdtEndPr/>
         <w:sdtContent>
           <w:r>
             <w:fldChar w:fldCharType="begin"/>
@@ -1493,7 +1883,7 @@
             <w:rPr>
               <w:noProof/>
             </w:rPr>
-            <w:t>[3]</w:t>
+            <w:t>[4]</w:t>
           </w:r>
           <w:r>
             <w:fldChar w:fldCharType="end"/>
@@ -1512,6 +1902,7 @@
           <w:id w:val="436713636"/>
           <w:citation/>
         </w:sdtPr>
+        <w:sdtEndPr/>
         <w:sdtContent>
           <w:r>
             <w:fldChar w:fldCharType="begin"/>
@@ -1529,7 +1920,7 @@
             <w:rPr>
               <w:noProof/>
             </w:rPr>
-            <w:t>[4]</w:t>
+            <w:t>[5]</w:t>
           </w:r>
           <w:r>
             <w:fldChar w:fldCharType="end"/>
@@ -1605,6 +1996,7 @@
         </w:rPr>
       </w:pPr>
       <w:r>
+        <w:lastRenderedPageBreak/>
         <w:br/>
       </w:r>
       <w:r>
@@ -2010,6 +2402,7 @@
           <w:id w:val="1264420145"/>
           <w:citation/>
         </w:sdtPr>
+        <w:sdtEndPr/>
         <w:sdtContent>
           <w:r>
             <w:rPr>
@@ -2042,7 +2435,7 @@
               <w:color w:val="000000"/>
               <w:szCs w:val="20"/>
             </w:rPr>
-            <w:t>[5]</w:t>
+            <w:t>[6]</w:t>
           </w:r>
           <w:r>
             <w:rPr>
@@ -2352,11 +2745,7 @@
         <w:t>k</w:t>
       </w:r>
       <w:r>
-        <w:t xml:space="preserve">’ is the </w:t>
-      </w:r>
-      <w:r>
-        <w:lastRenderedPageBreak/>
-        <w:t xml:space="preserve">cost of reduction of subsequently analyzed node k where subsequent matrix reductions are done per row AND per column. </w:t>
+        <w:t xml:space="preserve">’ is the cost of reduction of subsequently analyzed node k where subsequent matrix reductions are done per row AND per column. </w:t>
       </w:r>
     </w:p>
     <w:p>
@@ -2460,6 +2849,7 @@
           <w:id w:val="-917783614"/>
           <w:citation/>
         </w:sdtPr>
+        <w:sdtEndPr/>
         <w:sdtContent>
           <w:r>
             <w:fldChar w:fldCharType="begin"/>
@@ -2480,7 +2870,7 @@
             <w:rPr>
               <w:noProof/>
             </w:rPr>
-            <w:t>[6]</w:t>
+            <w:t>[7]</w:t>
           </w:r>
           <w:r>
             <w:fldChar w:fldCharType="end"/>
@@ -2838,7 +3228,11 @@
     <w:sdt>
       <w:sdtPr>
         <w:rPr>
+          <w:rFonts w:asciiTheme="minorHAnsi" w:eastAsiaTheme="minorHAnsi" w:hAnsiTheme="minorHAnsi" w:cstheme="minorBidi"/>
           <w:b/>
+          <w:color w:val="auto"/>
+          <w:sz w:val="22"/>
+          <w:szCs w:val="22"/>
         </w:rPr>
         <w:id w:val="172235491"/>
         <w:docPartObj>
@@ -2848,11 +3242,7 @@
       </w:sdtPr>
       <w:sdtEndPr>
         <w:rPr>
-          <w:rFonts w:asciiTheme="minorHAnsi" w:eastAsiaTheme="minorHAnsi" w:hAnsiTheme="minorHAnsi" w:cstheme="minorBidi"/>
           <w:b w:val="0"/>
-          <w:color w:val="auto"/>
-          <w:sz w:val="22"/>
-          <w:szCs w:val="22"/>
         </w:rPr>
       </w:sdtEndPr>
       <w:sdtContent>
@@ -2870,6 +3260,7 @@
             <w:id w:val="111145805"/>
             <w:bibliography/>
           </w:sdtPr>
+          <w:sdtEndPr/>
           <w:sdtContent>
             <w:p>
               <w:pPr>
@@ -2905,7 +3296,7 @@
               </w:tblGrid>
               <w:tr>
                 <w:trPr>
-                  <w:divId w:val="720204025"/>
+                  <w:divId w:val="474227659"/>
                   <w:tblCellSpacing w:w="15" w:type="dxa"/>
                 </w:trPr>
                 <w:tc>
@@ -2953,7 +3344,7 @@
               </w:tr>
               <w:tr>
                 <w:trPr>
-                  <w:divId w:val="720204025"/>
+                  <w:divId w:val="474227659"/>
                   <w:tblCellSpacing w:w="15" w:type="dxa"/>
                 </w:trPr>
                 <w:tc>
@@ -2999,7 +3390,7 @@
               </w:tr>
               <w:tr>
                 <w:trPr>
-                  <w:divId w:val="720204025"/>
+                  <w:divId w:val="474227659"/>
                   <w:tblCellSpacing w:w="15" w:type="dxa"/>
                 </w:trPr>
                 <w:tc>
@@ -3038,14 +3429,14 @@
                       <w:rPr>
                         <w:noProof/>
                       </w:rPr>
-                      <w:t>"Branch and bound," [Online]. Available: https://en.wikipedia.org/wiki/Branch_and_bound. [Accessed 30 May 2018].</w:t>
+                      <w:t>B. Jain, "Write a program to print all permutations of a given string," GeeksforGeeks.org, [Online]. Available: https://www.geeksforgeeks.org/write-a-c-program-to-print-all-permutations-of-a-given-string/. [Accessed 1 June 2018].</w:t>
                     </w:r>
                   </w:p>
                 </w:tc>
               </w:tr>
               <w:tr>
                 <w:trPr>
-                  <w:divId w:val="720204025"/>
+                  <w:divId w:val="474227659"/>
                   <w:tblCellSpacing w:w="15" w:type="dxa"/>
                 </w:trPr>
                 <w:tc>
@@ -3084,14 +3475,14 @@
                       <w:rPr>
                         <w:noProof/>
                       </w:rPr>
-                      <w:t>"The Traveling Salesman Problem (TSP)," [Online]. Available: https://www2.seas.gwu.edu/~simhaweb/champalg/tsp/tsp.html. [Accessed 30 May 2018].</w:t>
+                      <w:t>"Branch and bound," [Online]. Available: https://en.wikipedia.org/wiki/Branch_and_bound. [Accessed 30 May 2018].</w:t>
                     </w:r>
                   </w:p>
                 </w:tc>
               </w:tr>
               <w:tr>
                 <w:trPr>
-                  <w:divId w:val="720204025"/>
+                  <w:divId w:val="474227659"/>
                   <w:tblCellSpacing w:w="15" w:type="dxa"/>
                 </w:trPr>
                 <w:tc>
@@ -3130,14 +3521,14 @@
                       <w:rPr>
                         <w:noProof/>
                       </w:rPr>
-                      <w:t>"CS267. Assignment 4: Traveling Salesman Problem," 1 April 1996. [Online]. Available: https://people.eecs.berkeley.edu/~demmel/cs267/assignment4.html. [Accessed 5 May 2018].</w:t>
+                      <w:t>"The Traveling Salesman Problem (TSP)," [Online]. Available: https://www2.seas.gwu.edu/~simhaweb/champalg/tsp/tsp.html. [Accessed 30 May 2018].</w:t>
                     </w:r>
                   </w:p>
                 </w:tc>
               </w:tr>
               <w:tr>
                 <w:trPr>
-                  <w:divId w:val="720204025"/>
+                  <w:divId w:val="474227659"/>
                   <w:tblCellSpacing w:w="15" w:type="dxa"/>
                 </w:trPr>
                 <w:tc>
@@ -3176,6 +3567,52 @@
                       <w:rPr>
                         <w:noProof/>
                       </w:rPr>
+                      <w:t>"CS267. Assignment 4: Traveling Salesman Problem," 1 April 1996. [Online]. Available: https://people.eecs.berkeley.edu/~demmel/cs267/assignment4.html. [Accessed 5 May 2018].</w:t>
+                    </w:r>
+                  </w:p>
+                </w:tc>
+              </w:tr>
+              <w:tr>
+                <w:trPr>
+                  <w:divId w:val="474227659"/>
+                  <w:tblCellSpacing w:w="15" w:type="dxa"/>
+                </w:trPr>
+                <w:tc>
+                  <w:tcPr>
+                    <w:tcW w:w="50" w:type="pct"/>
+                    <w:hideMark/>
+                  </w:tcPr>
+                  <w:p>
+                    <w:pPr>
+                      <w:pStyle w:val="Bibliography"/>
+                      <w:rPr>
+                        <w:noProof/>
+                      </w:rPr>
+                    </w:pPr>
+                    <w:r>
+                      <w:rPr>
+                        <w:noProof/>
+                      </w:rPr>
+                      <w:t xml:space="preserve">[7] </w:t>
+                    </w:r>
+                  </w:p>
+                </w:tc>
+                <w:tc>
+                  <w:tcPr>
+                    <w:tcW w:w="0" w:type="auto"/>
+                    <w:hideMark/>
+                  </w:tcPr>
+                  <w:p>
+                    <w:pPr>
+                      <w:pStyle w:val="Bibliography"/>
+                      <w:rPr>
+                        <w:noProof/>
+                      </w:rPr>
+                    </w:pPr>
+                    <w:r>
+                      <w:rPr>
+                        <w:noProof/>
+                      </w:rPr>
                       <w:t>C. Pothineni, "http://cs.indstate.edu/cpothineni/," 13 December 2013. [Online]. Available: http://cs.indstate.edu/cpothineni/alg.pdf. [Accessed 30 May 2018].</w:t>
                     </w:r>
                   </w:p>
@@ -3184,7 +3621,7 @@
             </w:tbl>
             <w:p>
               <w:pPr>
-                <w:divId w:val="720204025"/>
+                <w:divId w:val="474227659"/>
                 <w:rPr>
                   <w:rFonts w:eastAsia="Times New Roman"/>
                   <w:noProof/>
@@ -4560,7 +4997,7 @@
     <b:MonthAccessed>May</b:MonthAccessed>
     <b:DayAccessed>30</b:DayAccessed>
     <b:URL>https://www2.seas.gwu.edu/~simhaweb/champalg/tsp/tsp.html</b:URL>
-    <b:RefOrder>4</b:RefOrder>
+    <b:RefOrder>5</b:RefOrder>
   </b:Source>
   <b:Source>
     <b:Tag>CS2961</b:Tag>
@@ -4574,7 +5011,7 @@
     <b:MonthAccessed>May</b:MonthAccessed>
     <b:DayAccessed>5</b:DayAccessed>
     <b:URL>https://people.eecs.berkeley.edu/~demmel/cs267/assignment4.html</b:URL>
-    <b:RefOrder>5</b:RefOrder>
+    <b:RefOrder>6</b:RefOrder>
   </b:Source>
   <b:Source>
     <b:Tag>Cha13</b:Tag>
@@ -4598,7 +5035,7 @@
         </b:NameList>
       </b:Author>
     </b:Author>
-    <b:RefOrder>6</b:RefOrder>
+    <b:RefOrder>7</b:RefOrder>
   </b:Source>
   <b:Source>
     <b:Tag>wik18</b:Tag>
@@ -4609,7 +5046,7 @@
     <b:MonthAccessed>May</b:MonthAccessed>
     <b:DayAccessed>30</b:DayAccessed>
     <b:URL>https://en.wikipedia.org/wiki/Branch_and_bound</b:URL>
-    <b:RefOrder>3</b:RefOrder>
+    <b:RefOrder>4</b:RefOrder>
   </b:Source>
   <b:Source>
     <b:Tag>Tob12</b:Tag>
@@ -4645,11 +5082,33 @@
     <b:DayAccessed>31</b:DayAccessed>
     <b:RefOrder>2</b:RefOrder>
   </b:Source>
+  <b:Source>
+    <b:Tag>Bha18</b:Tag>
+    <b:SourceType>InternetSite</b:SourceType>
+    <b:Guid>{FD230E00-92B3-42A0-96D5-D6AF99DF8B42}</b:Guid>
+    <b:Title>Write a program to print all permutations of a given string</b:Title>
+    <b:Author>
+      <b:Author>
+        <b:NameList>
+          <b:Person>
+            <b:Last>Jain</b:Last>
+            <b:First>Bhavya</b:First>
+          </b:Person>
+        </b:NameList>
+      </b:Author>
+    </b:Author>
+    <b:ProductionCompany>GeeksforGeeks.org</b:ProductionCompany>
+    <b:YearAccessed>2018</b:YearAccessed>
+    <b:MonthAccessed>June</b:MonthAccessed>
+    <b:DayAccessed>1</b:DayAccessed>
+    <b:URL>https://www.geeksforgeeks.org/write-a-c-program-to-print-all-permutations-of-a-given-string/</b:URL>
+    <b:RefOrder>3</b:RefOrder>
+  </b:Source>
 </b:Sources>
 </file>
 
 <file path=customXml/itemProps1.xml><?xml version="1.0" encoding="utf-8"?>
-<ds:datastoreItem xmlns:ds="http://schemas.openxmlformats.org/officeDocument/2006/customXml" ds:itemID="{2C2AA839-EA17-4655-A69B-F418FFD2EEF7}">
+<ds:datastoreItem xmlns:ds="http://schemas.openxmlformats.org/officeDocument/2006/customXml" ds:itemID="{B1578CD6-2E3E-4E92-A115-A70E295B1FB0}">
   <ds:schemaRefs>
     <ds:schemaRef ds:uri="http://schemas.openxmlformats.org/officeDocument/2006/bibliography"/>
   </ds:schemaRefs>

</xml_diff>

<commit_message>
Trim unnecessary distance calculations. Major speedup! See v3
</commit_message>
<xml_diff>
--- a/Project Report - Group 27.docx
+++ b/Project Report - Group 27.docx
@@ -1225,12 +1225,12 @@
       <w:pPr>
         <w:pStyle w:val="Heading2"/>
       </w:pPr>
-      <w:bookmarkStart w:id="4" w:name="_Toc515540315"/>
-      <w:bookmarkStart w:id="5" w:name="_Toc515540312"/>
+      <w:bookmarkStart w:id="4" w:name="_Toc515540312"/>
+      <w:bookmarkStart w:id="5" w:name="_Toc515540315"/>
       <w:r>
         <w:t>Brute-force Solution</w:t>
       </w:r>
-      <w:bookmarkEnd w:id="5"/>
+      <w:bookmarkEnd w:id="4"/>
     </w:p>
     <w:p>
       <w:pPr>
@@ -1281,6 +1281,7 @@
           <w:id w:val="1797095697"/>
           <w:citation/>
         </w:sdtPr>
+        <w:sdtEndPr/>
         <w:sdtContent>
           <w:r>
             <w:fldChar w:fldCharType="begin"/>
@@ -1339,6 +1340,7 @@
           <w:id w:val="2098141052"/>
           <w:citation/>
         </w:sdtPr>
+        <w:sdtEndPr/>
         <w:sdtContent>
           <w:r>
             <w:fldChar w:fldCharType="begin"/>
@@ -1524,6 +1526,7 @@
           <w:id w:val="-1766529560"/>
           <w:citation/>
         </w:sdtPr>
+        <w:sdtEndPr/>
         <w:sdtContent>
           <w:r>
             <w:fldChar w:fldCharType="begin"/>
@@ -1786,6 +1789,7 @@
           <w:id w:val="353926222"/>
           <w:citation/>
         </w:sdtPr>
+        <w:sdtEndPr/>
         <w:sdtContent>
           <w:r>
             <w:fldChar w:fldCharType="begin"/>
@@ -1825,7 +1829,7 @@
         </w:rPr>
         <w:t>Branch And Bound”</w:t>
       </w:r>
-      <w:bookmarkEnd w:id="4"/>
+      <w:bookmarkEnd w:id="5"/>
     </w:p>
     <w:p>
       <w:pPr>
@@ -1835,9 +1839,7 @@
       <w:r>
         <w:t>Description</w:t>
       </w:r>
-      <w:bookmarkStart w:id="9" w:name="_GoBack"/>
       <w:bookmarkEnd w:id="8"/>
-      <w:bookmarkEnd w:id="9"/>
     </w:p>
     <w:p>
       <w:r>
@@ -2820,11 +2822,11 @@
       <w:pPr>
         <w:pStyle w:val="Heading3"/>
       </w:pPr>
-      <w:bookmarkStart w:id="10" w:name="_Toc515540317"/>
+      <w:bookmarkStart w:id="9" w:name="_Toc515540317"/>
       <w:r>
         <w:t>Pseudocode</w:t>
       </w:r>
-      <w:bookmarkEnd w:id="10"/>
+      <w:bookmarkEnd w:id="9"/>
     </w:p>
     <w:p>
       <w:r>
@@ -3096,12 +3098,12 @@
       <w:pPr>
         <w:pStyle w:val="Heading1"/>
       </w:pPr>
-      <w:bookmarkStart w:id="11" w:name="_Toc515540318"/>
+      <w:bookmarkStart w:id="10" w:name="_Toc515540318"/>
       <w:r>
         <w:lastRenderedPageBreak/>
         <w:t>Algorithm Selection</w:t>
       </w:r>
-      <w:bookmarkEnd w:id="11"/>
+      <w:bookmarkEnd w:id="10"/>
     </w:p>
     <w:p>
       <w:pPr>
@@ -3116,7 +3118,7 @@
           <w:szCs w:val="22"/>
         </w:rPr>
       </w:pPr>
-      <w:bookmarkStart w:id="12" w:name="_Toc515540319"/>
+      <w:bookmarkStart w:id="11" w:name="_Toc515540319"/>
       <w:r>
         <w:rPr>
           <w:rFonts w:ascii="Calibri" w:hAnsi="Calibri" w:cs="Calibri"/>
@@ -3159,8 +3161,1405 @@
       <w:r>
         <w:t>Test Results</w:t>
       </w:r>
+      <w:bookmarkEnd w:id="11"/>
+    </w:p>
+    <w:p>
+      <w:pPr>
+        <w:pStyle w:val="Heading2"/>
+      </w:pPr>
+      <w:r>
+        <w:t>Example 1</w:t>
+      </w:r>
+    </w:p>
+    <w:p>
+      <w:r>
+        <w:t>76 cities</w:t>
+      </w:r>
+    </w:p>
+    <w:p>
+      <w:pPr>
+        <w:rPr>
+          <w:b/>
+        </w:rPr>
+      </w:pPr>
+      <w:r>
+        <w:rPr>
+          <w:rStyle w:val="Strong"/>
+          <w:color w:val="404040" w:themeColor="text1" w:themeTint="BF"/>
+        </w:rPr>
+        <w:t>Length:</w:t>
+      </w:r>
+      <w:r>
+        <w:rPr>
+          <w:b/>
+        </w:rPr>
+        <w:t xml:space="preserve"> </w:t>
+      </w:r>
+      <w:r>
+        <w:t>a</w:t>
+      </w:r>
+    </w:p>
+    <w:p>
+      <w:pPr>
+        <w:rPr>
+          <w:b/>
+        </w:rPr>
+      </w:pPr>
+      <w:r>
+        <w:rPr>
+          <w:rStyle w:val="Strong"/>
+          <w:color w:val="404040" w:themeColor="text1" w:themeTint="BF"/>
+        </w:rPr>
+        <w:t>Tour:</w:t>
+      </w:r>
+      <w:r>
+        <w:rPr>
+          <w:b/>
+        </w:rPr>
+        <w:t xml:space="preserve"> </w:t>
+      </w:r>
+      <w:r>
+        <w:t>b</w:t>
+      </w:r>
+    </w:p>
+    <w:p>
+      <w:r>
+        <w:rPr>
+          <w:rStyle w:val="Strong"/>
+          <w:color w:val="404040" w:themeColor="text1" w:themeTint="BF"/>
+        </w:rPr>
+        <w:t>Time:</w:t>
+      </w:r>
+      <w:r>
+        <w:rPr>
+          <w:b/>
+        </w:rPr>
+        <w:t xml:space="preserve"> </w:t>
+      </w:r>
+      <w:r>
+        <w:t>c</w:t>
+      </w:r>
+    </w:p>
+    <w:p>
+      <w:pPr>
+        <w:pStyle w:val="Heading2"/>
+      </w:pPr>
+      <w:r>
+        <w:t xml:space="preserve">Example </w:t>
+      </w:r>
+      <w:r>
+        <w:t>2</w:t>
+      </w:r>
+    </w:p>
+    <w:p>
+      <w:r>
+        <w:t>280 cities</w:t>
+      </w:r>
+    </w:p>
+    <w:p>
+      <w:pPr>
+        <w:rPr>
+          <w:b/>
+        </w:rPr>
+      </w:pPr>
+      <w:r>
+        <w:rPr>
+          <w:rStyle w:val="Strong"/>
+          <w:color w:val="404040" w:themeColor="text1" w:themeTint="BF"/>
+        </w:rPr>
+        <w:t>Length:</w:t>
+      </w:r>
+      <w:r>
+        <w:rPr>
+          <w:b/>
+        </w:rPr>
+        <w:t xml:space="preserve"> </w:t>
+      </w:r>
+      <w:r>
+        <w:t>a</w:t>
+      </w:r>
+    </w:p>
+    <w:p>
+      <w:pPr>
+        <w:rPr>
+          <w:b/>
+        </w:rPr>
+      </w:pPr>
+      <w:r>
+        <w:rPr>
+          <w:rStyle w:val="Strong"/>
+          <w:color w:val="404040" w:themeColor="text1" w:themeTint="BF"/>
+        </w:rPr>
+        <w:t>Tour:</w:t>
+      </w:r>
+      <w:r>
+        <w:rPr>
+          <w:b/>
+        </w:rPr>
+        <w:t xml:space="preserve"> </w:t>
+      </w:r>
+      <w:r>
+        <w:t>b</w:t>
+      </w:r>
+    </w:p>
+    <w:p>
+      <w:pPr>
+        <w:rPr>
+          <w:b/>
+        </w:rPr>
+      </w:pPr>
+      <w:r>
+        <w:rPr>
+          <w:rStyle w:val="Strong"/>
+          <w:color w:val="404040" w:themeColor="text1" w:themeTint="BF"/>
+        </w:rPr>
+        <w:t>Time:</w:t>
+      </w:r>
+      <w:r>
+        <w:rPr>
+          <w:b/>
+        </w:rPr>
+        <w:t xml:space="preserve"> </w:t>
+      </w:r>
+      <w:r>
+        <w:t>c</w:t>
+      </w:r>
+    </w:p>
+    <w:p>
+      <w:pPr>
+        <w:pStyle w:val="Heading2"/>
+      </w:pPr>
+      <w:r>
+        <w:t xml:space="preserve">Example </w:t>
+      </w:r>
+      <w:r>
+        <w:t>3</w:t>
+      </w:r>
+    </w:p>
+    <w:p>
+      <w:r>
+        <w:t>15,112 cities</w:t>
+      </w:r>
+    </w:p>
+    <w:p>
+      <w:pPr>
+        <w:rPr>
+          <w:b/>
+        </w:rPr>
+      </w:pPr>
+      <w:r>
+        <w:rPr>
+          <w:rStyle w:val="Strong"/>
+          <w:color w:val="404040" w:themeColor="text1" w:themeTint="BF"/>
+        </w:rPr>
+        <w:t>Length:</w:t>
+      </w:r>
+      <w:r>
+        <w:rPr>
+          <w:b/>
+        </w:rPr>
+        <w:t xml:space="preserve"> </w:t>
+      </w:r>
+      <w:r>
+        <w:t>a</w:t>
+      </w:r>
+    </w:p>
+    <w:p>
+      <w:pPr>
+        <w:rPr>
+          <w:b/>
+        </w:rPr>
+      </w:pPr>
+      <w:r>
+        <w:rPr>
+          <w:rStyle w:val="Strong"/>
+          <w:color w:val="404040" w:themeColor="text1" w:themeTint="BF"/>
+        </w:rPr>
+        <w:t>Tour:</w:t>
+      </w:r>
+      <w:r>
+        <w:rPr>
+          <w:b/>
+        </w:rPr>
+        <w:t xml:space="preserve"> </w:t>
+      </w:r>
+      <w:r>
+        <w:t>b</w:t>
+      </w:r>
+    </w:p>
+    <w:p>
+      <w:pPr>
+        <w:rPr>
+          <w:b/>
+        </w:rPr>
+      </w:pPr>
+      <w:r>
+        <w:rPr>
+          <w:rStyle w:val="Strong"/>
+          <w:color w:val="404040" w:themeColor="text1" w:themeTint="BF"/>
+        </w:rPr>
+        <w:t>Time:</w:t>
+      </w:r>
+      <w:r>
+        <w:rPr>
+          <w:b/>
+        </w:rPr>
+        <w:t xml:space="preserve"> </w:t>
+      </w:r>
+      <w:r>
+        <w:t>c</w:t>
+      </w:r>
+    </w:p>
+    <w:p>
+      <w:pPr>
+        <w:pStyle w:val="Heading1"/>
+      </w:pPr>
+      <w:bookmarkStart w:id="12" w:name="_Toc515540320"/>
+      <w:r>
+        <w:t>Competition Results</w:t>
+      </w:r>
       <w:bookmarkEnd w:id="12"/>
     </w:p>
+    <w:p>
+      <w:pPr>
+        <w:pStyle w:val="Heading2"/>
+      </w:pPr>
+      <w:r>
+        <w:t>Test Input</w:t>
+      </w:r>
+      <w:r>
+        <w:t xml:space="preserve"> 1</w:t>
+      </w:r>
+    </w:p>
+    <w:p>
+      <w:r>
+        <w:t>50 cities</w:t>
+      </w:r>
+    </w:p>
+    <w:p>
+      <w:pPr>
+        <w:pStyle w:val="Heading3"/>
+      </w:pPr>
+      <w:r>
+        <w:t>3-minute</w:t>
+      </w:r>
+      <w:r>
+        <w:t xml:space="preserve"> time</w:t>
+      </w:r>
+      <w:r>
+        <w:t xml:space="preserve"> limit</w:t>
+      </w:r>
+    </w:p>
+    <w:p>
+      <w:pPr>
+        <w:rPr>
+          <w:b/>
+        </w:rPr>
+      </w:pPr>
+      <w:r>
+        <w:rPr>
+          <w:rStyle w:val="Strong"/>
+          <w:color w:val="404040" w:themeColor="text1" w:themeTint="BF"/>
+        </w:rPr>
+        <w:t>Length:</w:t>
+      </w:r>
+      <w:r>
+        <w:rPr>
+          <w:b/>
+        </w:rPr>
+        <w:t xml:space="preserve"> </w:t>
+      </w:r>
+      <w:r>
+        <w:t>a</w:t>
+      </w:r>
+    </w:p>
+    <w:p>
+      <w:pPr>
+        <w:rPr>
+          <w:b/>
+        </w:rPr>
+      </w:pPr>
+      <w:r>
+        <w:rPr>
+          <w:rStyle w:val="Strong"/>
+          <w:color w:val="404040" w:themeColor="text1" w:themeTint="BF"/>
+        </w:rPr>
+        <w:t>Tour:</w:t>
+      </w:r>
+      <w:r>
+        <w:rPr>
+          <w:b/>
+        </w:rPr>
+        <w:t xml:space="preserve"> </w:t>
+      </w:r>
+      <w:r>
+        <w:t>b</w:t>
+      </w:r>
+    </w:p>
+    <w:p>
+      <w:r>
+        <w:rPr>
+          <w:rStyle w:val="Strong"/>
+          <w:color w:val="404040" w:themeColor="text1" w:themeTint="BF"/>
+        </w:rPr>
+        <w:t>Time:</w:t>
+      </w:r>
+      <w:r>
+        <w:rPr>
+          <w:b/>
+        </w:rPr>
+        <w:t xml:space="preserve"> </w:t>
+      </w:r>
+      <w:r>
+        <w:t>c</w:t>
+      </w:r>
+    </w:p>
+    <w:p>
+      <w:pPr>
+        <w:pStyle w:val="Heading3"/>
+      </w:pPr>
+      <w:r>
+        <w:t>Unlimited</w:t>
+      </w:r>
+      <w:r>
+        <w:t xml:space="preserve"> time</w:t>
+      </w:r>
+    </w:p>
+    <w:p>
+      <w:pPr>
+        <w:rPr>
+          <w:b/>
+        </w:rPr>
+      </w:pPr>
+      <w:r>
+        <w:rPr>
+          <w:rStyle w:val="Strong"/>
+          <w:color w:val="404040" w:themeColor="text1" w:themeTint="BF"/>
+        </w:rPr>
+        <w:t>Length:</w:t>
+      </w:r>
+      <w:r>
+        <w:rPr>
+          <w:b/>
+        </w:rPr>
+        <w:t xml:space="preserve"> </w:t>
+      </w:r>
+      <w:r>
+        <w:t>a</w:t>
+      </w:r>
+    </w:p>
+    <w:p>
+      <w:pPr>
+        <w:rPr>
+          <w:b/>
+        </w:rPr>
+      </w:pPr>
+      <w:r>
+        <w:rPr>
+          <w:rStyle w:val="Strong"/>
+          <w:color w:val="404040" w:themeColor="text1" w:themeTint="BF"/>
+        </w:rPr>
+        <w:t>Tour:</w:t>
+      </w:r>
+      <w:r>
+        <w:rPr>
+          <w:b/>
+        </w:rPr>
+        <w:t xml:space="preserve"> </w:t>
+      </w:r>
+      <w:r>
+        <w:t>b</w:t>
+      </w:r>
+    </w:p>
+    <w:p>
+      <w:r>
+        <w:rPr>
+          <w:rStyle w:val="Strong"/>
+          <w:color w:val="404040" w:themeColor="text1" w:themeTint="BF"/>
+        </w:rPr>
+        <w:t>Time:</w:t>
+      </w:r>
+      <w:r>
+        <w:rPr>
+          <w:b/>
+        </w:rPr>
+        <w:t xml:space="preserve"> </w:t>
+      </w:r>
+      <w:r>
+        <w:t>c</w:t>
+      </w:r>
+    </w:p>
+    <w:p>
+      <w:pPr>
+        <w:pStyle w:val="Heading2"/>
+      </w:pPr>
+      <w:r>
+        <w:lastRenderedPageBreak/>
+        <w:t xml:space="preserve">Test Input </w:t>
+      </w:r>
+      <w:r>
+        <w:t>2</w:t>
+      </w:r>
+    </w:p>
+    <w:p>
+      <w:r>
+        <w:t>100 cities</w:t>
+      </w:r>
+    </w:p>
+    <w:p>
+      <w:pPr>
+        <w:pStyle w:val="Heading3"/>
+      </w:pPr>
+      <w:r>
+        <w:t>3-minute time limit</w:t>
+      </w:r>
+    </w:p>
+    <w:p>
+      <w:pPr>
+        <w:rPr>
+          <w:b/>
+        </w:rPr>
+      </w:pPr>
+      <w:r>
+        <w:rPr>
+          <w:rStyle w:val="Strong"/>
+          <w:color w:val="404040" w:themeColor="text1" w:themeTint="BF"/>
+        </w:rPr>
+        <w:t>Length:</w:t>
+      </w:r>
+      <w:r>
+        <w:rPr>
+          <w:b/>
+        </w:rPr>
+        <w:t xml:space="preserve"> </w:t>
+      </w:r>
+      <w:r>
+        <w:t>a</w:t>
+      </w:r>
+    </w:p>
+    <w:p>
+      <w:pPr>
+        <w:rPr>
+          <w:b/>
+        </w:rPr>
+      </w:pPr>
+      <w:r>
+        <w:rPr>
+          <w:rStyle w:val="Strong"/>
+          <w:color w:val="404040" w:themeColor="text1" w:themeTint="BF"/>
+        </w:rPr>
+        <w:t>Tour:</w:t>
+      </w:r>
+      <w:r>
+        <w:rPr>
+          <w:b/>
+        </w:rPr>
+        <w:t xml:space="preserve"> </w:t>
+      </w:r>
+      <w:r>
+        <w:t>b</w:t>
+      </w:r>
+    </w:p>
+    <w:p>
+      <w:r>
+        <w:rPr>
+          <w:rStyle w:val="Strong"/>
+          <w:color w:val="404040" w:themeColor="text1" w:themeTint="BF"/>
+        </w:rPr>
+        <w:t>Time:</w:t>
+      </w:r>
+      <w:r>
+        <w:rPr>
+          <w:b/>
+        </w:rPr>
+        <w:t xml:space="preserve"> </w:t>
+      </w:r>
+      <w:r>
+        <w:t>c</w:t>
+      </w:r>
+    </w:p>
+    <w:p>
+      <w:pPr>
+        <w:pStyle w:val="Heading3"/>
+      </w:pPr>
+      <w:r>
+        <w:t>Unlimited time</w:t>
+      </w:r>
+    </w:p>
+    <w:p>
+      <w:pPr>
+        <w:rPr>
+          <w:b/>
+        </w:rPr>
+      </w:pPr>
+      <w:r>
+        <w:rPr>
+          <w:rStyle w:val="Strong"/>
+          <w:color w:val="404040" w:themeColor="text1" w:themeTint="BF"/>
+        </w:rPr>
+        <w:t>Length:</w:t>
+      </w:r>
+      <w:r>
+        <w:rPr>
+          <w:b/>
+        </w:rPr>
+        <w:t xml:space="preserve"> </w:t>
+      </w:r>
+      <w:r>
+        <w:t>a</w:t>
+      </w:r>
+    </w:p>
+    <w:p>
+      <w:pPr>
+        <w:rPr>
+          <w:b/>
+        </w:rPr>
+      </w:pPr>
+      <w:r>
+        <w:rPr>
+          <w:rStyle w:val="Strong"/>
+          <w:color w:val="404040" w:themeColor="text1" w:themeTint="BF"/>
+        </w:rPr>
+        <w:t>Tour:</w:t>
+      </w:r>
+      <w:r>
+        <w:rPr>
+          <w:b/>
+        </w:rPr>
+        <w:t xml:space="preserve"> </w:t>
+      </w:r>
+      <w:r>
+        <w:t>b</w:t>
+      </w:r>
+    </w:p>
+    <w:p>
+      <w:r>
+        <w:rPr>
+          <w:rStyle w:val="Strong"/>
+          <w:color w:val="404040" w:themeColor="text1" w:themeTint="BF"/>
+        </w:rPr>
+        <w:t>Time:</w:t>
+      </w:r>
+      <w:r>
+        <w:rPr>
+          <w:b/>
+        </w:rPr>
+        <w:t xml:space="preserve"> </w:t>
+      </w:r>
+      <w:r>
+        <w:t>c</w:t>
+      </w:r>
+    </w:p>
+    <w:p>
+      <w:pPr>
+        <w:pStyle w:val="Heading2"/>
+      </w:pPr>
+      <w:r>
+        <w:t xml:space="preserve">Test Input </w:t>
+      </w:r>
+      <w:r>
+        <w:t>3</w:t>
+      </w:r>
+    </w:p>
+    <w:p>
+      <w:r>
+        <w:t>250 cities</w:t>
+      </w:r>
+    </w:p>
+    <w:p>
+      <w:pPr>
+        <w:pStyle w:val="Heading3"/>
+      </w:pPr>
+      <w:r>
+        <w:t>3-minute time limit</w:t>
+      </w:r>
+    </w:p>
+    <w:p>
+      <w:pPr>
+        <w:rPr>
+          <w:b/>
+        </w:rPr>
+      </w:pPr>
+      <w:r>
+        <w:rPr>
+          <w:rStyle w:val="Strong"/>
+          <w:color w:val="404040" w:themeColor="text1" w:themeTint="BF"/>
+        </w:rPr>
+        <w:t>Length:</w:t>
+      </w:r>
+      <w:r>
+        <w:rPr>
+          <w:b/>
+        </w:rPr>
+        <w:t xml:space="preserve"> </w:t>
+      </w:r>
+      <w:r>
+        <w:t>a</w:t>
+      </w:r>
+    </w:p>
+    <w:p>
+      <w:pPr>
+        <w:rPr>
+          <w:b/>
+        </w:rPr>
+      </w:pPr>
+      <w:r>
+        <w:rPr>
+          <w:rStyle w:val="Strong"/>
+          <w:color w:val="404040" w:themeColor="text1" w:themeTint="BF"/>
+        </w:rPr>
+        <w:t>Tour:</w:t>
+      </w:r>
+      <w:r>
+        <w:rPr>
+          <w:b/>
+        </w:rPr>
+        <w:t xml:space="preserve"> </w:t>
+      </w:r>
+      <w:r>
+        <w:t>b</w:t>
+      </w:r>
+    </w:p>
+    <w:p>
+      <w:r>
+        <w:rPr>
+          <w:rStyle w:val="Strong"/>
+          <w:color w:val="404040" w:themeColor="text1" w:themeTint="BF"/>
+        </w:rPr>
+        <w:t>Time:</w:t>
+      </w:r>
+      <w:r>
+        <w:rPr>
+          <w:b/>
+        </w:rPr>
+        <w:t xml:space="preserve"> </w:t>
+      </w:r>
+      <w:r>
+        <w:t>c</w:t>
+      </w:r>
+    </w:p>
+    <w:p>
+      <w:pPr>
+        <w:pStyle w:val="Heading3"/>
+      </w:pPr>
+      <w:r>
+        <w:t>Unlimited time</w:t>
+      </w:r>
+    </w:p>
+    <w:p>
+      <w:pPr>
+        <w:rPr>
+          <w:b/>
+        </w:rPr>
+      </w:pPr>
+      <w:r>
+        <w:rPr>
+          <w:rStyle w:val="Strong"/>
+          <w:color w:val="404040" w:themeColor="text1" w:themeTint="BF"/>
+        </w:rPr>
+        <w:t>Length:</w:t>
+      </w:r>
+      <w:r>
+        <w:rPr>
+          <w:b/>
+        </w:rPr>
+        <w:t xml:space="preserve"> </w:t>
+      </w:r>
+      <w:r>
+        <w:t>a</w:t>
+      </w:r>
+    </w:p>
+    <w:p>
+      <w:pPr>
+        <w:rPr>
+          <w:b/>
+        </w:rPr>
+      </w:pPr>
+      <w:r>
+        <w:rPr>
+          <w:rStyle w:val="Strong"/>
+          <w:color w:val="404040" w:themeColor="text1" w:themeTint="BF"/>
+        </w:rPr>
+        <w:t>Tour:</w:t>
+      </w:r>
+      <w:r>
+        <w:rPr>
+          <w:b/>
+        </w:rPr>
+        <w:t xml:space="preserve"> </w:t>
+      </w:r>
+      <w:r>
+        <w:t>b</w:t>
+      </w:r>
+    </w:p>
+    <w:p>
+      <w:r>
+        <w:rPr>
+          <w:rStyle w:val="Strong"/>
+          <w:color w:val="404040" w:themeColor="text1" w:themeTint="BF"/>
+        </w:rPr>
+        <w:t>Time:</w:t>
+      </w:r>
+      <w:r>
+        <w:rPr>
+          <w:b/>
+        </w:rPr>
+        <w:t xml:space="preserve"> </w:t>
+      </w:r>
+      <w:r>
+        <w:t>c</w:t>
+      </w:r>
+    </w:p>
+    <w:p>
+      <w:pPr>
+        <w:pStyle w:val="Heading2"/>
+      </w:pPr>
+      <w:r>
+        <w:t xml:space="preserve">Test Input </w:t>
+      </w:r>
+      <w:r>
+        <w:t>4</w:t>
+      </w:r>
+    </w:p>
+    <w:p>
+      <w:r>
+        <w:t>500 cities</w:t>
+      </w:r>
+    </w:p>
+    <w:p>
+      <w:pPr>
+        <w:pStyle w:val="Heading3"/>
+      </w:pPr>
+      <w:r>
+        <w:t>3-minute time limit</w:t>
+      </w:r>
+    </w:p>
+    <w:p>
+      <w:pPr>
+        <w:rPr>
+          <w:b/>
+        </w:rPr>
+      </w:pPr>
+      <w:r>
+        <w:rPr>
+          <w:rStyle w:val="Strong"/>
+          <w:color w:val="404040" w:themeColor="text1" w:themeTint="BF"/>
+        </w:rPr>
+        <w:t>Length:</w:t>
+      </w:r>
+      <w:r>
+        <w:rPr>
+          <w:b/>
+        </w:rPr>
+        <w:t xml:space="preserve"> </w:t>
+      </w:r>
+      <w:r>
+        <w:t>a</w:t>
+      </w:r>
+    </w:p>
+    <w:p>
+      <w:pPr>
+        <w:rPr>
+          <w:b/>
+        </w:rPr>
+      </w:pPr>
+      <w:r>
+        <w:rPr>
+          <w:rStyle w:val="Strong"/>
+          <w:color w:val="404040" w:themeColor="text1" w:themeTint="BF"/>
+        </w:rPr>
+        <w:t>Tour:</w:t>
+      </w:r>
+      <w:r>
+        <w:rPr>
+          <w:b/>
+        </w:rPr>
+        <w:t xml:space="preserve"> </w:t>
+      </w:r>
+      <w:r>
+        <w:t>b</w:t>
+      </w:r>
+    </w:p>
+    <w:p>
+      <w:r>
+        <w:rPr>
+          <w:rStyle w:val="Strong"/>
+          <w:color w:val="404040" w:themeColor="text1" w:themeTint="BF"/>
+        </w:rPr>
+        <w:t>Time:</w:t>
+      </w:r>
+      <w:r>
+        <w:rPr>
+          <w:b/>
+        </w:rPr>
+        <w:t xml:space="preserve"> </w:t>
+      </w:r>
+      <w:r>
+        <w:t>c</w:t>
+      </w:r>
+    </w:p>
+    <w:p>
+      <w:pPr>
+        <w:pStyle w:val="Heading3"/>
+      </w:pPr>
+      <w:r>
+        <w:t>Unlimited time</w:t>
+      </w:r>
+    </w:p>
+    <w:p>
+      <w:pPr>
+        <w:rPr>
+          <w:b/>
+        </w:rPr>
+      </w:pPr>
+      <w:r>
+        <w:rPr>
+          <w:rStyle w:val="Strong"/>
+          <w:color w:val="404040" w:themeColor="text1" w:themeTint="BF"/>
+        </w:rPr>
+        <w:t>Length:</w:t>
+      </w:r>
+      <w:r>
+        <w:rPr>
+          <w:b/>
+        </w:rPr>
+        <w:t xml:space="preserve"> </w:t>
+      </w:r>
+      <w:r>
+        <w:t>a</w:t>
+      </w:r>
+    </w:p>
+    <w:p>
+      <w:pPr>
+        <w:rPr>
+          <w:b/>
+        </w:rPr>
+      </w:pPr>
+      <w:r>
+        <w:rPr>
+          <w:rStyle w:val="Strong"/>
+          <w:color w:val="404040" w:themeColor="text1" w:themeTint="BF"/>
+        </w:rPr>
+        <w:t>Tour:</w:t>
+      </w:r>
+      <w:r>
+        <w:rPr>
+          <w:b/>
+        </w:rPr>
+        <w:t xml:space="preserve"> </w:t>
+      </w:r>
+      <w:r>
+        <w:t>b</w:t>
+      </w:r>
+    </w:p>
+    <w:p>
+      <w:r>
+        <w:rPr>
+          <w:rStyle w:val="Strong"/>
+          <w:color w:val="404040" w:themeColor="text1" w:themeTint="BF"/>
+        </w:rPr>
+        <w:t>Time:</w:t>
+      </w:r>
+      <w:r>
+        <w:rPr>
+          <w:b/>
+        </w:rPr>
+        <w:t xml:space="preserve"> </w:t>
+      </w:r>
+      <w:r>
+        <w:t>c</w:t>
+      </w:r>
+    </w:p>
+    <w:p>
+      <w:pPr>
+        <w:pStyle w:val="Heading2"/>
+      </w:pPr>
+      <w:r>
+        <w:lastRenderedPageBreak/>
+        <w:t xml:space="preserve">Test Input </w:t>
+      </w:r>
+      <w:r>
+        <w:t>5</w:t>
+      </w:r>
+    </w:p>
+    <w:p>
+      <w:r>
+        <w:t>1</w:t>
+      </w:r>
+      <w:r>
+        <w:t>,</w:t>
+      </w:r>
+      <w:r>
+        <w:t>000 cities</w:t>
+      </w:r>
+    </w:p>
+    <w:p>
+      <w:pPr>
+        <w:pStyle w:val="Heading3"/>
+      </w:pPr>
+      <w:r>
+        <w:t>3-minute time limit</w:t>
+      </w:r>
+    </w:p>
+    <w:p>
+      <w:pPr>
+        <w:rPr>
+          <w:b/>
+        </w:rPr>
+      </w:pPr>
+      <w:r>
+        <w:rPr>
+          <w:rStyle w:val="Strong"/>
+          <w:color w:val="404040" w:themeColor="text1" w:themeTint="BF"/>
+        </w:rPr>
+        <w:t>Length:</w:t>
+      </w:r>
+      <w:r>
+        <w:rPr>
+          <w:b/>
+        </w:rPr>
+        <w:t xml:space="preserve"> </w:t>
+      </w:r>
+      <w:r>
+        <w:t>a</w:t>
+      </w:r>
+    </w:p>
+    <w:p>
+      <w:pPr>
+        <w:rPr>
+          <w:b/>
+        </w:rPr>
+      </w:pPr>
+      <w:r>
+        <w:rPr>
+          <w:rStyle w:val="Strong"/>
+          <w:color w:val="404040" w:themeColor="text1" w:themeTint="BF"/>
+        </w:rPr>
+        <w:t>Tour:</w:t>
+      </w:r>
+      <w:r>
+        <w:rPr>
+          <w:b/>
+        </w:rPr>
+        <w:t xml:space="preserve"> </w:t>
+      </w:r>
+      <w:r>
+        <w:t>b</w:t>
+      </w:r>
+    </w:p>
+    <w:p>
+      <w:r>
+        <w:rPr>
+          <w:rStyle w:val="Strong"/>
+          <w:color w:val="404040" w:themeColor="text1" w:themeTint="BF"/>
+        </w:rPr>
+        <w:t>Time:</w:t>
+      </w:r>
+      <w:r>
+        <w:rPr>
+          <w:b/>
+        </w:rPr>
+        <w:t xml:space="preserve"> </w:t>
+      </w:r>
+      <w:r>
+        <w:t>c</w:t>
+      </w:r>
+    </w:p>
+    <w:p>
+      <w:pPr>
+        <w:pStyle w:val="Heading3"/>
+      </w:pPr>
+      <w:r>
+        <w:t>Unlimited time</w:t>
+      </w:r>
+    </w:p>
+    <w:p>
+      <w:pPr>
+        <w:rPr>
+          <w:b/>
+        </w:rPr>
+      </w:pPr>
+      <w:r>
+        <w:rPr>
+          <w:rStyle w:val="Strong"/>
+          <w:color w:val="404040" w:themeColor="text1" w:themeTint="BF"/>
+        </w:rPr>
+        <w:t>Length:</w:t>
+      </w:r>
+      <w:r>
+        <w:rPr>
+          <w:b/>
+        </w:rPr>
+        <w:t xml:space="preserve"> </w:t>
+      </w:r>
+      <w:r>
+        <w:t>a</w:t>
+      </w:r>
+    </w:p>
+    <w:p>
+      <w:pPr>
+        <w:rPr>
+          <w:b/>
+        </w:rPr>
+      </w:pPr>
+      <w:r>
+        <w:rPr>
+          <w:rStyle w:val="Strong"/>
+          <w:color w:val="404040" w:themeColor="text1" w:themeTint="BF"/>
+        </w:rPr>
+        <w:t>Tour:</w:t>
+      </w:r>
+      <w:r>
+        <w:rPr>
+          <w:b/>
+        </w:rPr>
+        <w:t xml:space="preserve"> </w:t>
+      </w:r>
+      <w:r>
+        <w:t>b</w:t>
+      </w:r>
+    </w:p>
+    <w:p>
+      <w:r>
+        <w:rPr>
+          <w:rStyle w:val="Strong"/>
+          <w:color w:val="404040" w:themeColor="text1" w:themeTint="BF"/>
+        </w:rPr>
+        <w:t>Time:</w:t>
+      </w:r>
+      <w:r>
+        <w:rPr>
+          <w:b/>
+        </w:rPr>
+        <w:t xml:space="preserve"> </w:t>
+      </w:r>
+      <w:r>
+        <w:t>c</w:t>
+      </w:r>
+    </w:p>
+    <w:p>
+      <w:pPr>
+        <w:pStyle w:val="Heading2"/>
+      </w:pPr>
+      <w:r>
+        <w:t xml:space="preserve">Test Input </w:t>
+      </w:r>
+      <w:r>
+        <w:t>6</w:t>
+      </w:r>
+    </w:p>
+    <w:p>
+      <w:r>
+        <w:t>2,000 cities</w:t>
+      </w:r>
+    </w:p>
+    <w:p>
+      <w:pPr>
+        <w:pStyle w:val="Heading3"/>
+      </w:pPr>
+      <w:r>
+        <w:t>3-minute time limit</w:t>
+      </w:r>
+    </w:p>
+    <w:p>
+      <w:pPr>
+        <w:rPr>
+          <w:b/>
+        </w:rPr>
+      </w:pPr>
+      <w:r>
+        <w:rPr>
+          <w:rStyle w:val="Strong"/>
+          <w:color w:val="404040" w:themeColor="text1" w:themeTint="BF"/>
+        </w:rPr>
+        <w:t>Length:</w:t>
+      </w:r>
+      <w:r>
+        <w:rPr>
+          <w:b/>
+        </w:rPr>
+        <w:t xml:space="preserve"> </w:t>
+      </w:r>
+      <w:r>
+        <w:t>a</w:t>
+      </w:r>
+    </w:p>
+    <w:p>
+      <w:pPr>
+        <w:rPr>
+          <w:b/>
+        </w:rPr>
+      </w:pPr>
+      <w:r>
+        <w:rPr>
+          <w:rStyle w:val="Strong"/>
+          <w:color w:val="404040" w:themeColor="text1" w:themeTint="BF"/>
+        </w:rPr>
+        <w:t>Tour:</w:t>
+      </w:r>
+      <w:r>
+        <w:rPr>
+          <w:b/>
+        </w:rPr>
+        <w:t xml:space="preserve"> </w:t>
+      </w:r>
+      <w:r>
+        <w:t>b</w:t>
+      </w:r>
+    </w:p>
+    <w:p>
+      <w:r>
+        <w:rPr>
+          <w:rStyle w:val="Strong"/>
+          <w:color w:val="404040" w:themeColor="text1" w:themeTint="BF"/>
+        </w:rPr>
+        <w:t>Time:</w:t>
+      </w:r>
+      <w:r>
+        <w:rPr>
+          <w:b/>
+        </w:rPr>
+        <w:t xml:space="preserve"> </w:t>
+      </w:r>
+      <w:r>
+        <w:t>c</w:t>
+      </w:r>
+    </w:p>
+    <w:p>
+      <w:pPr>
+        <w:pStyle w:val="Heading3"/>
+      </w:pPr>
+      <w:r>
+        <w:t>Unlimited time</w:t>
+      </w:r>
+    </w:p>
+    <w:p>
+      <w:pPr>
+        <w:rPr>
+          <w:b/>
+        </w:rPr>
+      </w:pPr>
+      <w:r>
+        <w:rPr>
+          <w:rStyle w:val="Strong"/>
+          <w:color w:val="404040" w:themeColor="text1" w:themeTint="BF"/>
+        </w:rPr>
+        <w:t>Length:</w:t>
+      </w:r>
+      <w:r>
+        <w:rPr>
+          <w:b/>
+        </w:rPr>
+        <w:t xml:space="preserve"> </w:t>
+      </w:r>
+      <w:r>
+        <w:t>a</w:t>
+      </w:r>
+    </w:p>
+    <w:p>
+      <w:pPr>
+        <w:rPr>
+          <w:b/>
+        </w:rPr>
+      </w:pPr>
+      <w:r>
+        <w:rPr>
+          <w:rStyle w:val="Strong"/>
+          <w:color w:val="404040" w:themeColor="text1" w:themeTint="BF"/>
+        </w:rPr>
+        <w:t>Tour:</w:t>
+      </w:r>
+      <w:r>
+        <w:rPr>
+          <w:b/>
+        </w:rPr>
+        <w:t xml:space="preserve"> </w:t>
+      </w:r>
+      <w:r>
+        <w:t>b</w:t>
+      </w:r>
+    </w:p>
+    <w:p>
+      <w:r>
+        <w:rPr>
+          <w:rStyle w:val="Strong"/>
+          <w:color w:val="404040" w:themeColor="text1" w:themeTint="BF"/>
+        </w:rPr>
+        <w:t>Time:</w:t>
+      </w:r>
+      <w:r>
+        <w:rPr>
+          <w:b/>
+        </w:rPr>
+        <w:t xml:space="preserve"> </w:t>
+      </w:r>
+      <w:r>
+        <w:t>c</w:t>
+      </w:r>
+    </w:p>
+    <w:p>
+      <w:pPr>
+        <w:pStyle w:val="Heading2"/>
+      </w:pPr>
+      <w:r>
+        <w:t xml:space="preserve">Test Input </w:t>
+      </w:r>
+      <w:r>
+        <w:t>7</w:t>
+      </w:r>
+    </w:p>
+    <w:p>
+      <w:r>
+        <w:t>5,000 cities</w:t>
+      </w:r>
+      <w:bookmarkStart w:id="13" w:name="_GoBack"/>
+      <w:bookmarkEnd w:id="13"/>
+    </w:p>
+    <w:p>
+      <w:pPr>
+        <w:pStyle w:val="Heading3"/>
+      </w:pPr>
+      <w:r>
+        <w:t>3-minute time limit</w:t>
+      </w:r>
+    </w:p>
+    <w:p>
+      <w:pPr>
+        <w:rPr>
+          <w:b/>
+        </w:rPr>
+      </w:pPr>
+      <w:r>
+        <w:rPr>
+          <w:rStyle w:val="Strong"/>
+          <w:color w:val="404040" w:themeColor="text1" w:themeTint="BF"/>
+        </w:rPr>
+        <w:t>Length:</w:t>
+      </w:r>
+      <w:r>
+        <w:rPr>
+          <w:b/>
+        </w:rPr>
+        <w:t xml:space="preserve"> </w:t>
+      </w:r>
+      <w:r>
+        <w:t>a</w:t>
+      </w:r>
+    </w:p>
+    <w:p>
+      <w:pPr>
+        <w:rPr>
+          <w:b/>
+        </w:rPr>
+      </w:pPr>
+      <w:r>
+        <w:rPr>
+          <w:rStyle w:val="Strong"/>
+          <w:color w:val="404040" w:themeColor="text1" w:themeTint="BF"/>
+        </w:rPr>
+        <w:t>Tour:</w:t>
+      </w:r>
+      <w:r>
+        <w:rPr>
+          <w:b/>
+        </w:rPr>
+        <w:t xml:space="preserve"> </w:t>
+      </w:r>
+      <w:r>
+        <w:t>b</w:t>
+      </w:r>
+    </w:p>
+    <w:p>
+      <w:r>
+        <w:rPr>
+          <w:rStyle w:val="Strong"/>
+          <w:color w:val="404040" w:themeColor="text1" w:themeTint="BF"/>
+        </w:rPr>
+        <w:t>Time:</w:t>
+      </w:r>
+      <w:r>
+        <w:rPr>
+          <w:b/>
+        </w:rPr>
+        <w:t xml:space="preserve"> </w:t>
+      </w:r>
+      <w:r>
+        <w:t>c</w:t>
+      </w:r>
+    </w:p>
+    <w:p>
+      <w:pPr>
+        <w:pStyle w:val="Heading3"/>
+      </w:pPr>
+      <w:r>
+        <w:t>Unlimited time</w:t>
+      </w:r>
+    </w:p>
+    <w:p>
+      <w:pPr>
+        <w:rPr>
+          <w:b/>
+        </w:rPr>
+      </w:pPr>
+      <w:r>
+        <w:rPr>
+          <w:rStyle w:val="Strong"/>
+          <w:color w:val="404040" w:themeColor="text1" w:themeTint="BF"/>
+        </w:rPr>
+        <w:t>Length:</w:t>
+      </w:r>
+      <w:r>
+        <w:rPr>
+          <w:b/>
+        </w:rPr>
+        <w:t xml:space="preserve"> </w:t>
+      </w:r>
+      <w:r>
+        <w:t>a</w:t>
+      </w:r>
+    </w:p>
+    <w:p>
+      <w:pPr>
+        <w:rPr>
+          <w:b/>
+        </w:rPr>
+      </w:pPr>
+      <w:r>
+        <w:rPr>
+          <w:rStyle w:val="Strong"/>
+          <w:color w:val="404040" w:themeColor="text1" w:themeTint="BF"/>
+        </w:rPr>
+        <w:t>Tour:</w:t>
+      </w:r>
+      <w:r>
+        <w:rPr>
+          <w:b/>
+        </w:rPr>
+        <w:t xml:space="preserve"> </w:t>
+      </w:r>
+      <w:r>
+        <w:t>b</w:t>
+      </w:r>
+    </w:p>
+    <w:p>
+      <w:r>
+        <w:rPr>
+          <w:rStyle w:val="Strong"/>
+          <w:color w:val="404040" w:themeColor="text1" w:themeTint="BF"/>
+        </w:rPr>
+        <w:t>Time:</w:t>
+      </w:r>
+      <w:r>
+        <w:rPr>
+          <w:b/>
+        </w:rPr>
+        <w:t xml:space="preserve"> </w:t>
+      </w:r>
+      <w:r>
+        <w:t>c</w:t>
+      </w:r>
+    </w:p>
+    <w:p/>
     <w:p>
       <w:pPr>
         <w:pStyle w:val="NormalWeb"/>
@@ -3168,32 +4567,11 @@
         <w:textAlignment w:val="baseline"/>
         <w:rPr>
           <w:rFonts w:ascii="Calibri" w:hAnsi="Calibri" w:cs="Calibri"/>
-          <w:i/>
           <w:color w:val="000000"/>
           <w:sz w:val="22"/>
           <w:szCs w:val="22"/>
         </w:rPr>
       </w:pPr>
-      <w:r>
-        <w:rPr>
-          <w:rFonts w:ascii="Calibri" w:hAnsi="Calibri" w:cs="Calibri"/>
-          <w:i/>
-          <w:color w:val="000000"/>
-          <w:sz w:val="22"/>
-          <w:szCs w:val="22"/>
-        </w:rPr>
-        <w:t>Your “best” tours for the three example instances and the time it took to obtain these tours. No time limit.</w:t>
-      </w:r>
-    </w:p>
-    <w:p>
-      <w:pPr>
-        <w:pStyle w:val="Heading1"/>
-      </w:pPr>
-      <w:bookmarkStart w:id="13" w:name="_Toc515540320"/>
-      <w:r>
-        <w:t>Competition Results</w:t>
-      </w:r>
-      <w:bookmarkEnd w:id="13"/>
     </w:p>
     <w:p>
       <w:pPr>
@@ -3208,16 +4586,6 @@
           <w:szCs w:val="22"/>
         </w:rPr>
       </w:pPr>
-      <w:r>
-        <w:rPr>
-          <w:rFonts w:ascii="Calibri" w:hAnsi="Calibri" w:cs="Calibri"/>
-          <w:i/>
-          <w:color w:val="000000"/>
-          <w:sz w:val="22"/>
-          <w:szCs w:val="22"/>
-        </w:rPr>
-        <w:t>Your best solutions for the competition test instances. Time limit 3 minutes and unlimited time.</w:t>
-      </w:r>
     </w:p>
     <w:p>
       <w:r>
@@ -4688,6 +6056,56 @@
       <w:vertAlign w:val="superscript"/>
     </w:rPr>
   </w:style>
+  <w:style w:type="table" w:styleId="TableGrid">
+    <w:name w:val="Table Grid"/>
+    <w:basedOn w:val="TableNormal"/>
+    <w:uiPriority w:val="39"/>
+    <w:rsid w:val="00404A2D"/>
+    <w:pPr>
+      <w:spacing w:after="0" w:line="240" w:lineRule="auto"/>
+    </w:pPr>
+    <w:tblPr>
+      <w:tblBorders>
+        <w:top w:val="single" w:sz="4" w:space="0" w:color="auto"/>
+        <w:left w:val="single" w:sz="4" w:space="0" w:color="auto"/>
+        <w:bottom w:val="single" w:sz="4" w:space="0" w:color="auto"/>
+        <w:right w:val="single" w:sz="4" w:space="0" w:color="auto"/>
+        <w:insideH w:val="single" w:sz="4" w:space="0" w:color="auto"/>
+        <w:insideV w:val="single" w:sz="4" w:space="0" w:color="auto"/>
+      </w:tblBorders>
+    </w:tblPr>
+  </w:style>
+  <w:style w:type="table" w:styleId="TableGridLight">
+    <w:name w:val="Grid Table Light"/>
+    <w:basedOn w:val="TableNormal"/>
+    <w:uiPriority w:val="40"/>
+    <w:rsid w:val="00404A2D"/>
+    <w:pPr>
+      <w:spacing w:after="0" w:line="240" w:lineRule="auto"/>
+    </w:pPr>
+    <w:tblPr>
+      <w:tblBorders>
+        <w:top w:val="single" w:sz="4" w:space="0" w:color="BFBFBF" w:themeColor="background1" w:themeShade="BF"/>
+        <w:left w:val="single" w:sz="4" w:space="0" w:color="BFBFBF" w:themeColor="background1" w:themeShade="BF"/>
+        <w:bottom w:val="single" w:sz="4" w:space="0" w:color="BFBFBF" w:themeColor="background1" w:themeShade="BF"/>
+        <w:right w:val="single" w:sz="4" w:space="0" w:color="BFBFBF" w:themeColor="background1" w:themeShade="BF"/>
+        <w:insideH w:val="single" w:sz="4" w:space="0" w:color="BFBFBF" w:themeColor="background1" w:themeShade="BF"/>
+        <w:insideV w:val="single" w:sz="4" w:space="0" w:color="BFBFBF" w:themeColor="background1" w:themeShade="BF"/>
+      </w:tblBorders>
+    </w:tblPr>
+  </w:style>
+  <w:style w:type="character" w:styleId="Strong">
+    <w:name w:val="Strong"/>
+    <w:basedOn w:val="DefaultParagraphFont"/>
+    <w:uiPriority w:val="22"/>
+    <w:qFormat/>
+    <w:rsid w:val="00B15F5A"/>
+    <w:rPr>
+      <w:b/>
+      <w:bCs/>
+      <w:color w:val="404040" w:themeColor="text1" w:themeTint="BF"/>
+    </w:rPr>
+  </w:style>
 </w:styles>
 </file>
 
@@ -5108,7 +6526,7 @@
 </file>
 
 <file path=customXml/itemProps1.xml><?xml version="1.0" encoding="utf-8"?>
-<ds:datastoreItem xmlns:ds="http://schemas.openxmlformats.org/officeDocument/2006/customXml" ds:itemID="{B1578CD6-2E3E-4E92-A115-A70E295B1FB0}">
+<ds:datastoreItem xmlns:ds="http://schemas.openxmlformats.org/officeDocument/2006/customXml" ds:itemID="{1C512FE1-E6C2-4603-8ECF-36D145E8B1F9}">
   <ds:schemaRefs>
     <ds:schemaRef ds:uri="http://schemas.openxmlformats.org/officeDocument/2006/bibliography"/>
   </ds:schemaRefs>

</xml_diff>

<commit_message>
Format timing section on report
</commit_message>
<xml_diff>
--- a/Project Report - Group 27.docx
+++ b/Project Report - Group 27.docx
@@ -178,7 +178,7 @@
           <w:r>
             <w:fldChar w:fldCharType="separate"/>
           </w:r>
-          <w:hyperlink w:anchor="_Toc515540308" w:history="1">
+          <w:hyperlink w:anchor="_Toc516214649" w:history="1">
             <w:r>
               <w:rPr>
                 <w:rStyle w:val="Hyperlink"/>
@@ -205,7 +205,7 @@
                 <w:noProof/>
                 <w:webHidden/>
               </w:rPr>
-              <w:instrText xml:space="preserve"> PAGEREF _Toc515540308 \h </w:instrText>
+              <w:instrText xml:space="preserve"> PAGEREF _Toc516214649 \h </w:instrText>
             </w:r>
             <w:r>
               <w:rPr>
@@ -225,7 +225,7 @@
                 <w:noProof/>
                 <w:webHidden/>
               </w:rPr>
-              <w:t>2</w:t>
+              <w:t>3</w:t>
             </w:r>
             <w:r>
               <w:rPr>
@@ -247,7 +247,7 @@
               <w:noProof/>
             </w:rPr>
           </w:pPr>
-          <w:hyperlink w:anchor="_Toc515540309" w:history="1">
+          <w:hyperlink w:anchor="_Toc516214650" w:history="1">
             <w:r>
               <w:rPr>
                 <w:rStyle w:val="Hyperlink"/>
@@ -274,7 +274,7 @@
                 <w:noProof/>
                 <w:webHidden/>
               </w:rPr>
-              <w:instrText xml:space="preserve"> PAGEREF _Toc515540309 \h </w:instrText>
+              <w:instrText xml:space="preserve"> PAGEREF _Toc516214650 \h </w:instrText>
             </w:r>
             <w:r>
               <w:rPr>
@@ -294,7 +294,7 @@
                 <w:noProof/>
                 <w:webHidden/>
               </w:rPr>
-              <w:t>2</w:t>
+              <w:t>3</w:t>
             </w:r>
             <w:r>
               <w:rPr>
@@ -316,7 +316,7 @@
               <w:noProof/>
             </w:rPr>
           </w:pPr>
-          <w:hyperlink w:anchor="_Toc515540310" w:history="1">
+          <w:hyperlink w:anchor="_Toc516214651" w:history="1">
             <w:r>
               <w:rPr>
                 <w:rStyle w:val="Hyperlink"/>
@@ -343,7 +343,7 @@
                 <w:noProof/>
                 <w:webHidden/>
               </w:rPr>
-              <w:instrText xml:space="preserve"> PAGEREF _Toc515540310 \h </w:instrText>
+              <w:instrText xml:space="preserve"> PAGEREF _Toc516214651 \h </w:instrText>
             </w:r>
             <w:r>
               <w:rPr>
@@ -363,7 +363,7 @@
                 <w:noProof/>
                 <w:webHidden/>
               </w:rPr>
-              <w:t>2</w:t>
+              <w:t>3</w:t>
             </w:r>
             <w:r>
               <w:rPr>
@@ -385,7 +385,7 @@
               <w:noProof/>
             </w:rPr>
           </w:pPr>
-          <w:hyperlink w:anchor="_Toc515540311" w:history="1">
+          <w:hyperlink w:anchor="_Toc516214652" w:history="1">
             <w:r>
               <w:rPr>
                 <w:rStyle w:val="Hyperlink"/>
@@ -412,7 +412,7 @@
                 <w:noProof/>
                 <w:webHidden/>
               </w:rPr>
-              <w:instrText xml:space="preserve"> PAGEREF _Toc515540311 \h </w:instrText>
+              <w:instrText xml:space="preserve"> PAGEREF _Toc516214652 \h </w:instrText>
             </w:r>
             <w:r>
               <w:rPr>
@@ -432,7 +432,7 @@
                 <w:noProof/>
                 <w:webHidden/>
               </w:rPr>
-              <w:t>2</w:t>
+              <w:t>3</w:t>
             </w:r>
             <w:r>
               <w:rPr>
@@ -454,7 +454,7 @@
               <w:noProof/>
             </w:rPr>
           </w:pPr>
-          <w:hyperlink w:anchor="_Toc515540312" w:history="1">
+          <w:hyperlink w:anchor="_Toc516214653" w:history="1">
             <w:r>
               <w:rPr>
                 <w:rStyle w:val="Hyperlink"/>
@@ -481,7 +481,7 @@
                 <w:noProof/>
                 <w:webHidden/>
               </w:rPr>
-              <w:instrText xml:space="preserve"> PAGEREF _Toc515540312 \h </w:instrText>
+              <w:instrText xml:space="preserve"> PAGEREF _Toc516214653 \h </w:instrText>
             </w:r>
             <w:r>
               <w:rPr>
@@ -501,7 +501,7 @@
                 <w:noProof/>
                 <w:webHidden/>
               </w:rPr>
-              <w:t>2</w:t>
+              <w:t>3</w:t>
             </w:r>
             <w:r>
               <w:rPr>
@@ -523,7 +523,7 @@
               <w:noProof/>
             </w:rPr>
           </w:pPr>
-          <w:hyperlink w:anchor="_Toc515540313" w:history="1">
+          <w:hyperlink w:anchor="_Toc516214654" w:history="1">
             <w:r>
               <w:rPr>
                 <w:rStyle w:val="Hyperlink"/>
@@ -550,7 +550,7 @@
                 <w:noProof/>
                 <w:webHidden/>
               </w:rPr>
-              <w:instrText xml:space="preserve"> PAGEREF _Toc515540313 \h </w:instrText>
+              <w:instrText xml:space="preserve"> PAGEREF _Toc516214654 \h </w:instrText>
             </w:r>
             <w:r>
               <w:rPr>
@@ -570,7 +570,7 @@
                 <w:noProof/>
                 <w:webHidden/>
               </w:rPr>
-              <w:t>2</w:t>
+              <w:t>3</w:t>
             </w:r>
             <w:r>
               <w:rPr>
@@ -592,7 +592,7 @@
               <w:noProof/>
             </w:rPr>
           </w:pPr>
-          <w:hyperlink w:anchor="_Toc515540314" w:history="1">
+          <w:hyperlink w:anchor="_Toc516214655" w:history="1">
             <w:r>
               <w:rPr>
                 <w:rStyle w:val="Hyperlink"/>
@@ -619,7 +619,7 @@
                 <w:noProof/>
                 <w:webHidden/>
               </w:rPr>
-              <w:instrText xml:space="preserve"> PAGEREF _Toc515540314 \h </w:instrText>
+              <w:instrText xml:space="preserve"> PAGEREF _Toc516214655 \h </w:instrText>
             </w:r>
             <w:r>
               <w:rPr>
@@ -639,7 +639,7 @@
                 <w:noProof/>
                 <w:webHidden/>
               </w:rPr>
-              <w:t>2</w:t>
+              <w:t>3</w:t>
             </w:r>
             <w:r>
               <w:rPr>
@@ -661,7 +661,7 @@
               <w:noProof/>
             </w:rPr>
           </w:pPr>
-          <w:hyperlink w:anchor="_Toc515540315" w:history="1">
+          <w:hyperlink w:anchor="_Toc516214656" w:history="1">
             <w:r>
               <w:rPr>
                 <w:rStyle w:val="Hyperlink"/>
@@ -696,7 +696,7 @@
                 <w:noProof/>
                 <w:webHidden/>
               </w:rPr>
-              <w:instrText xml:space="preserve"> PAGEREF _Toc515540315 \h </w:instrText>
+              <w:instrText xml:space="preserve"> PAGEREF _Toc516214656 \h </w:instrText>
             </w:r>
             <w:r>
               <w:rPr>
@@ -716,7 +716,7 @@
                 <w:noProof/>
                 <w:webHidden/>
               </w:rPr>
-              <w:t>2</w:t>
+              <w:t>4</w:t>
             </w:r>
             <w:r>
               <w:rPr>
@@ -738,7 +738,7 @@
               <w:noProof/>
             </w:rPr>
           </w:pPr>
-          <w:hyperlink w:anchor="_Toc515540316" w:history="1">
+          <w:hyperlink w:anchor="_Toc516214657" w:history="1">
             <w:r>
               <w:rPr>
                 <w:rStyle w:val="Hyperlink"/>
@@ -765,7 +765,7 @@
                 <w:noProof/>
                 <w:webHidden/>
               </w:rPr>
-              <w:instrText xml:space="preserve"> PAGEREF _Toc515540316 \h </w:instrText>
+              <w:instrText xml:space="preserve"> PAGEREF _Toc516214657 \h </w:instrText>
             </w:r>
             <w:r>
               <w:rPr>
@@ -785,7 +785,7 @@
                 <w:noProof/>
                 <w:webHidden/>
               </w:rPr>
-              <w:t>2</w:t>
+              <w:t>4</w:t>
             </w:r>
             <w:r>
               <w:rPr>
@@ -807,7 +807,7 @@
               <w:noProof/>
             </w:rPr>
           </w:pPr>
-          <w:hyperlink w:anchor="_Toc515540317" w:history="1">
+          <w:hyperlink w:anchor="_Toc516214658" w:history="1">
             <w:r>
               <w:rPr>
                 <w:rStyle w:val="Hyperlink"/>
@@ -834,7 +834,7 @@
                 <w:noProof/>
                 <w:webHidden/>
               </w:rPr>
-              <w:instrText xml:space="preserve"> PAGEREF _Toc515540317 \h </w:instrText>
+              <w:instrText xml:space="preserve"> PAGEREF _Toc516214658 \h </w:instrText>
             </w:r>
             <w:r>
               <w:rPr>
@@ -854,7 +854,7 @@
                 <w:noProof/>
                 <w:webHidden/>
               </w:rPr>
-              <w:t>3</w:t>
+              <w:t>5</w:t>
             </w:r>
             <w:r>
               <w:rPr>
@@ -876,7 +876,7 @@
               <w:noProof/>
             </w:rPr>
           </w:pPr>
-          <w:hyperlink w:anchor="_Toc515540318" w:history="1">
+          <w:hyperlink w:anchor="_Toc516214659" w:history="1">
             <w:r>
               <w:rPr>
                 <w:rStyle w:val="Hyperlink"/>
@@ -903,7 +903,7 @@
                 <w:noProof/>
                 <w:webHidden/>
               </w:rPr>
-              <w:instrText xml:space="preserve"> PAGEREF _Toc515540318 \h </w:instrText>
+              <w:instrText xml:space="preserve"> PAGEREF _Toc516214659 \h </w:instrText>
             </w:r>
             <w:r>
               <w:rPr>
@@ -923,7 +923,7 @@
                 <w:noProof/>
                 <w:webHidden/>
               </w:rPr>
-              <w:t>6</w:t>
+              <w:t>8</w:t>
             </w:r>
             <w:r>
               <w:rPr>
@@ -945,7 +945,7 @@
               <w:noProof/>
             </w:rPr>
           </w:pPr>
-          <w:hyperlink w:anchor="_Toc515540319" w:history="1">
+          <w:hyperlink w:anchor="_Toc516214660" w:history="1">
             <w:r>
               <w:rPr>
                 <w:rStyle w:val="Hyperlink"/>
@@ -972,7 +972,7 @@
                 <w:noProof/>
                 <w:webHidden/>
               </w:rPr>
-              <w:instrText xml:space="preserve"> PAGEREF _Toc515540319 \h </w:instrText>
+              <w:instrText xml:space="preserve"> PAGEREF _Toc516214660 \h </w:instrText>
             </w:r>
             <w:r>
               <w:rPr>
@@ -992,7 +992,214 @@
                 <w:noProof/>
                 <w:webHidden/>
               </w:rPr>
-              <w:t>6</w:t>
+              <w:t>8</w:t>
+            </w:r>
+            <w:r>
+              <w:rPr>
+                <w:noProof/>
+                <w:webHidden/>
+              </w:rPr>
+              <w:fldChar w:fldCharType="end"/>
+            </w:r>
+          </w:hyperlink>
+        </w:p>
+        <w:p>
+          <w:pPr>
+            <w:pStyle w:val="TOC2"/>
+            <w:tabs>
+              <w:tab w:val="right" w:leader="dot" w:pos="9350"/>
+            </w:tabs>
+            <w:rPr>
+              <w:rFonts w:eastAsiaTheme="minorEastAsia"/>
+              <w:noProof/>
+            </w:rPr>
+          </w:pPr>
+          <w:hyperlink w:anchor="_Toc516214661" w:history="1">
+            <w:r>
+              <w:rPr>
+                <w:rStyle w:val="Hyperlink"/>
+                <w:noProof/>
+              </w:rPr>
+              <w:t>Example 1</w:t>
+            </w:r>
+            <w:r>
+              <w:rPr>
+                <w:noProof/>
+                <w:webHidden/>
+              </w:rPr>
+              <w:tab/>
+            </w:r>
+            <w:r>
+              <w:rPr>
+                <w:noProof/>
+                <w:webHidden/>
+              </w:rPr>
+              <w:fldChar w:fldCharType="begin"/>
+            </w:r>
+            <w:r>
+              <w:rPr>
+                <w:noProof/>
+                <w:webHidden/>
+              </w:rPr>
+              <w:instrText xml:space="preserve"> PAGEREF _Toc516214661 \h </w:instrText>
+            </w:r>
+            <w:r>
+              <w:rPr>
+                <w:noProof/>
+                <w:webHidden/>
+              </w:rPr>
+            </w:r>
+            <w:r>
+              <w:rPr>
+                <w:noProof/>
+                <w:webHidden/>
+              </w:rPr>
+              <w:fldChar w:fldCharType="separate"/>
+            </w:r>
+            <w:r>
+              <w:rPr>
+                <w:noProof/>
+                <w:webHidden/>
+              </w:rPr>
+              <w:t>8</w:t>
+            </w:r>
+            <w:r>
+              <w:rPr>
+                <w:noProof/>
+                <w:webHidden/>
+              </w:rPr>
+              <w:fldChar w:fldCharType="end"/>
+            </w:r>
+          </w:hyperlink>
+        </w:p>
+        <w:p>
+          <w:pPr>
+            <w:pStyle w:val="TOC2"/>
+            <w:tabs>
+              <w:tab w:val="right" w:leader="dot" w:pos="9350"/>
+            </w:tabs>
+            <w:rPr>
+              <w:rFonts w:eastAsiaTheme="minorEastAsia"/>
+              <w:noProof/>
+            </w:rPr>
+          </w:pPr>
+          <w:hyperlink w:anchor="_Toc516214662" w:history="1">
+            <w:r>
+              <w:rPr>
+                <w:rStyle w:val="Hyperlink"/>
+                <w:noProof/>
+              </w:rPr>
+              <w:t>Example 2</w:t>
+            </w:r>
+            <w:r>
+              <w:rPr>
+                <w:noProof/>
+                <w:webHidden/>
+              </w:rPr>
+              <w:tab/>
+            </w:r>
+            <w:r>
+              <w:rPr>
+                <w:noProof/>
+                <w:webHidden/>
+              </w:rPr>
+              <w:fldChar w:fldCharType="begin"/>
+            </w:r>
+            <w:r>
+              <w:rPr>
+                <w:noProof/>
+                <w:webHidden/>
+              </w:rPr>
+              <w:instrText xml:space="preserve"> PAGEREF _Toc516214662 \h </w:instrText>
+            </w:r>
+            <w:r>
+              <w:rPr>
+                <w:noProof/>
+                <w:webHidden/>
+              </w:rPr>
+            </w:r>
+            <w:r>
+              <w:rPr>
+                <w:noProof/>
+                <w:webHidden/>
+              </w:rPr>
+              <w:fldChar w:fldCharType="separate"/>
+            </w:r>
+            <w:r>
+              <w:rPr>
+                <w:noProof/>
+                <w:webHidden/>
+              </w:rPr>
+              <w:t>8</w:t>
+            </w:r>
+            <w:r>
+              <w:rPr>
+                <w:noProof/>
+                <w:webHidden/>
+              </w:rPr>
+              <w:fldChar w:fldCharType="end"/>
+            </w:r>
+          </w:hyperlink>
+        </w:p>
+        <w:p>
+          <w:pPr>
+            <w:pStyle w:val="TOC2"/>
+            <w:tabs>
+              <w:tab w:val="right" w:leader="dot" w:pos="9350"/>
+            </w:tabs>
+            <w:rPr>
+              <w:rFonts w:eastAsiaTheme="minorEastAsia"/>
+              <w:noProof/>
+            </w:rPr>
+          </w:pPr>
+          <w:hyperlink w:anchor="_Toc516214663" w:history="1">
+            <w:r>
+              <w:rPr>
+                <w:rStyle w:val="Hyperlink"/>
+                <w:noProof/>
+              </w:rPr>
+              <w:t>Example 3</w:t>
+            </w:r>
+            <w:r>
+              <w:rPr>
+                <w:noProof/>
+                <w:webHidden/>
+              </w:rPr>
+              <w:tab/>
+            </w:r>
+            <w:r>
+              <w:rPr>
+                <w:noProof/>
+                <w:webHidden/>
+              </w:rPr>
+              <w:fldChar w:fldCharType="begin"/>
+            </w:r>
+            <w:r>
+              <w:rPr>
+                <w:noProof/>
+                <w:webHidden/>
+              </w:rPr>
+              <w:instrText xml:space="preserve"> PAGEREF _Toc516214663 \h </w:instrText>
+            </w:r>
+            <w:r>
+              <w:rPr>
+                <w:noProof/>
+                <w:webHidden/>
+              </w:rPr>
+            </w:r>
+            <w:r>
+              <w:rPr>
+                <w:noProof/>
+                <w:webHidden/>
+              </w:rPr>
+              <w:fldChar w:fldCharType="separate"/>
+            </w:r>
+            <w:r>
+              <w:rPr>
+                <w:noProof/>
+                <w:webHidden/>
+              </w:rPr>
+              <w:t>8</w:t>
             </w:r>
             <w:r>
               <w:rPr>
@@ -1014,7 +1221,7 @@
               <w:noProof/>
             </w:rPr>
           </w:pPr>
-          <w:hyperlink w:anchor="_Toc515540320" w:history="1">
+          <w:hyperlink w:anchor="_Toc516214664" w:history="1">
             <w:r>
               <w:rPr>
                 <w:rStyle w:val="Hyperlink"/>
@@ -1041,7 +1248,7 @@
                 <w:noProof/>
                 <w:webHidden/>
               </w:rPr>
-              <w:instrText xml:space="preserve"> PAGEREF _Toc515540320 \h </w:instrText>
+              <w:instrText xml:space="preserve"> PAGEREF _Toc516214664 \h </w:instrText>
             </w:r>
             <w:r>
               <w:rPr>
@@ -1061,7 +1268,1458 @@
                 <w:noProof/>
                 <w:webHidden/>
               </w:rPr>
-              <w:t>6</w:t>
+              <w:t>8</w:t>
+            </w:r>
+            <w:r>
+              <w:rPr>
+                <w:noProof/>
+                <w:webHidden/>
+              </w:rPr>
+              <w:fldChar w:fldCharType="end"/>
+            </w:r>
+          </w:hyperlink>
+        </w:p>
+        <w:p>
+          <w:pPr>
+            <w:pStyle w:val="TOC2"/>
+            <w:tabs>
+              <w:tab w:val="right" w:leader="dot" w:pos="9350"/>
+            </w:tabs>
+            <w:rPr>
+              <w:rFonts w:eastAsiaTheme="minorEastAsia"/>
+              <w:noProof/>
+            </w:rPr>
+          </w:pPr>
+          <w:hyperlink w:anchor="_Toc516214665" w:history="1">
+            <w:r>
+              <w:rPr>
+                <w:rStyle w:val="Hyperlink"/>
+                <w:noProof/>
+              </w:rPr>
+              <w:t>Test Input 1</w:t>
+            </w:r>
+            <w:r>
+              <w:rPr>
+                <w:noProof/>
+                <w:webHidden/>
+              </w:rPr>
+              <w:tab/>
+            </w:r>
+            <w:r>
+              <w:rPr>
+                <w:noProof/>
+                <w:webHidden/>
+              </w:rPr>
+              <w:fldChar w:fldCharType="begin"/>
+            </w:r>
+            <w:r>
+              <w:rPr>
+                <w:noProof/>
+                <w:webHidden/>
+              </w:rPr>
+              <w:instrText xml:space="preserve"> PAGEREF _Toc516214665 \h </w:instrText>
+            </w:r>
+            <w:r>
+              <w:rPr>
+                <w:noProof/>
+                <w:webHidden/>
+              </w:rPr>
+            </w:r>
+            <w:r>
+              <w:rPr>
+                <w:noProof/>
+                <w:webHidden/>
+              </w:rPr>
+              <w:fldChar w:fldCharType="separate"/>
+            </w:r>
+            <w:r>
+              <w:rPr>
+                <w:noProof/>
+                <w:webHidden/>
+              </w:rPr>
+              <w:t>8</w:t>
+            </w:r>
+            <w:r>
+              <w:rPr>
+                <w:noProof/>
+                <w:webHidden/>
+              </w:rPr>
+              <w:fldChar w:fldCharType="end"/>
+            </w:r>
+          </w:hyperlink>
+        </w:p>
+        <w:p>
+          <w:pPr>
+            <w:pStyle w:val="TOC3"/>
+            <w:tabs>
+              <w:tab w:val="right" w:leader="dot" w:pos="9350"/>
+            </w:tabs>
+            <w:rPr>
+              <w:rFonts w:eastAsiaTheme="minorEastAsia"/>
+              <w:noProof/>
+            </w:rPr>
+          </w:pPr>
+          <w:hyperlink w:anchor="_Toc516214666" w:history="1">
+            <w:r>
+              <w:rPr>
+                <w:rStyle w:val="Hyperlink"/>
+                <w:noProof/>
+              </w:rPr>
+              <w:t>3-minute time limit</w:t>
+            </w:r>
+            <w:r>
+              <w:rPr>
+                <w:noProof/>
+                <w:webHidden/>
+              </w:rPr>
+              <w:tab/>
+            </w:r>
+            <w:r>
+              <w:rPr>
+                <w:noProof/>
+                <w:webHidden/>
+              </w:rPr>
+              <w:fldChar w:fldCharType="begin"/>
+            </w:r>
+            <w:r>
+              <w:rPr>
+                <w:noProof/>
+                <w:webHidden/>
+              </w:rPr>
+              <w:instrText xml:space="preserve"> PAGEREF _Toc516214666 \h </w:instrText>
+            </w:r>
+            <w:r>
+              <w:rPr>
+                <w:noProof/>
+                <w:webHidden/>
+              </w:rPr>
+            </w:r>
+            <w:r>
+              <w:rPr>
+                <w:noProof/>
+                <w:webHidden/>
+              </w:rPr>
+              <w:fldChar w:fldCharType="separate"/>
+            </w:r>
+            <w:r>
+              <w:rPr>
+                <w:noProof/>
+                <w:webHidden/>
+              </w:rPr>
+              <w:t>8</w:t>
+            </w:r>
+            <w:r>
+              <w:rPr>
+                <w:noProof/>
+                <w:webHidden/>
+              </w:rPr>
+              <w:fldChar w:fldCharType="end"/>
+            </w:r>
+          </w:hyperlink>
+        </w:p>
+        <w:p>
+          <w:pPr>
+            <w:pStyle w:val="TOC3"/>
+            <w:tabs>
+              <w:tab w:val="right" w:leader="dot" w:pos="9350"/>
+            </w:tabs>
+            <w:rPr>
+              <w:rFonts w:eastAsiaTheme="minorEastAsia"/>
+              <w:noProof/>
+            </w:rPr>
+          </w:pPr>
+          <w:hyperlink w:anchor="_Toc516214667" w:history="1">
+            <w:r>
+              <w:rPr>
+                <w:rStyle w:val="Hyperlink"/>
+                <w:noProof/>
+              </w:rPr>
+              <w:t>Unlimited time</w:t>
+            </w:r>
+            <w:r>
+              <w:rPr>
+                <w:noProof/>
+                <w:webHidden/>
+              </w:rPr>
+              <w:tab/>
+            </w:r>
+            <w:r>
+              <w:rPr>
+                <w:noProof/>
+                <w:webHidden/>
+              </w:rPr>
+              <w:fldChar w:fldCharType="begin"/>
+            </w:r>
+            <w:r>
+              <w:rPr>
+                <w:noProof/>
+                <w:webHidden/>
+              </w:rPr>
+              <w:instrText xml:space="preserve"> PAGEREF _Toc516214667 \h </w:instrText>
+            </w:r>
+            <w:r>
+              <w:rPr>
+                <w:noProof/>
+                <w:webHidden/>
+              </w:rPr>
+            </w:r>
+            <w:r>
+              <w:rPr>
+                <w:noProof/>
+                <w:webHidden/>
+              </w:rPr>
+              <w:fldChar w:fldCharType="separate"/>
+            </w:r>
+            <w:r>
+              <w:rPr>
+                <w:noProof/>
+                <w:webHidden/>
+              </w:rPr>
+              <w:t>8</w:t>
+            </w:r>
+            <w:r>
+              <w:rPr>
+                <w:noProof/>
+                <w:webHidden/>
+              </w:rPr>
+              <w:fldChar w:fldCharType="end"/>
+            </w:r>
+          </w:hyperlink>
+        </w:p>
+        <w:p>
+          <w:pPr>
+            <w:pStyle w:val="TOC2"/>
+            <w:tabs>
+              <w:tab w:val="right" w:leader="dot" w:pos="9350"/>
+            </w:tabs>
+            <w:rPr>
+              <w:rFonts w:eastAsiaTheme="minorEastAsia"/>
+              <w:noProof/>
+            </w:rPr>
+          </w:pPr>
+          <w:hyperlink w:anchor="_Toc516214668" w:history="1">
+            <w:r>
+              <w:rPr>
+                <w:rStyle w:val="Hyperlink"/>
+                <w:noProof/>
+              </w:rPr>
+              <w:t>Test Input 2</w:t>
+            </w:r>
+            <w:r>
+              <w:rPr>
+                <w:noProof/>
+                <w:webHidden/>
+              </w:rPr>
+              <w:tab/>
+            </w:r>
+            <w:r>
+              <w:rPr>
+                <w:noProof/>
+                <w:webHidden/>
+              </w:rPr>
+              <w:fldChar w:fldCharType="begin"/>
+            </w:r>
+            <w:r>
+              <w:rPr>
+                <w:noProof/>
+                <w:webHidden/>
+              </w:rPr>
+              <w:instrText xml:space="preserve"> PAGEREF _Toc516214668 \h </w:instrText>
+            </w:r>
+            <w:r>
+              <w:rPr>
+                <w:noProof/>
+                <w:webHidden/>
+              </w:rPr>
+            </w:r>
+            <w:r>
+              <w:rPr>
+                <w:noProof/>
+                <w:webHidden/>
+              </w:rPr>
+              <w:fldChar w:fldCharType="separate"/>
+            </w:r>
+            <w:r>
+              <w:rPr>
+                <w:noProof/>
+                <w:webHidden/>
+              </w:rPr>
+              <w:t>9</w:t>
+            </w:r>
+            <w:r>
+              <w:rPr>
+                <w:noProof/>
+                <w:webHidden/>
+              </w:rPr>
+              <w:fldChar w:fldCharType="end"/>
+            </w:r>
+          </w:hyperlink>
+        </w:p>
+        <w:p>
+          <w:pPr>
+            <w:pStyle w:val="TOC3"/>
+            <w:tabs>
+              <w:tab w:val="right" w:leader="dot" w:pos="9350"/>
+            </w:tabs>
+            <w:rPr>
+              <w:rFonts w:eastAsiaTheme="minorEastAsia"/>
+              <w:noProof/>
+            </w:rPr>
+          </w:pPr>
+          <w:hyperlink w:anchor="_Toc516214669" w:history="1">
+            <w:r>
+              <w:rPr>
+                <w:rStyle w:val="Hyperlink"/>
+                <w:noProof/>
+              </w:rPr>
+              <w:t>3-minute time limit</w:t>
+            </w:r>
+            <w:r>
+              <w:rPr>
+                <w:noProof/>
+                <w:webHidden/>
+              </w:rPr>
+              <w:tab/>
+            </w:r>
+            <w:r>
+              <w:rPr>
+                <w:noProof/>
+                <w:webHidden/>
+              </w:rPr>
+              <w:fldChar w:fldCharType="begin"/>
+            </w:r>
+            <w:r>
+              <w:rPr>
+                <w:noProof/>
+                <w:webHidden/>
+              </w:rPr>
+              <w:instrText xml:space="preserve"> PAGEREF _Toc516214669 \h </w:instrText>
+            </w:r>
+            <w:r>
+              <w:rPr>
+                <w:noProof/>
+                <w:webHidden/>
+              </w:rPr>
+            </w:r>
+            <w:r>
+              <w:rPr>
+                <w:noProof/>
+                <w:webHidden/>
+              </w:rPr>
+              <w:fldChar w:fldCharType="separate"/>
+            </w:r>
+            <w:r>
+              <w:rPr>
+                <w:noProof/>
+                <w:webHidden/>
+              </w:rPr>
+              <w:t>9</w:t>
+            </w:r>
+            <w:r>
+              <w:rPr>
+                <w:noProof/>
+                <w:webHidden/>
+              </w:rPr>
+              <w:fldChar w:fldCharType="end"/>
+            </w:r>
+          </w:hyperlink>
+        </w:p>
+        <w:p>
+          <w:pPr>
+            <w:pStyle w:val="TOC3"/>
+            <w:tabs>
+              <w:tab w:val="right" w:leader="dot" w:pos="9350"/>
+            </w:tabs>
+            <w:rPr>
+              <w:rFonts w:eastAsiaTheme="minorEastAsia"/>
+              <w:noProof/>
+            </w:rPr>
+          </w:pPr>
+          <w:hyperlink w:anchor="_Toc516214670" w:history="1">
+            <w:r>
+              <w:rPr>
+                <w:rStyle w:val="Hyperlink"/>
+                <w:noProof/>
+              </w:rPr>
+              <w:t>Unlimited time</w:t>
+            </w:r>
+            <w:r>
+              <w:rPr>
+                <w:noProof/>
+                <w:webHidden/>
+              </w:rPr>
+              <w:tab/>
+            </w:r>
+            <w:r>
+              <w:rPr>
+                <w:noProof/>
+                <w:webHidden/>
+              </w:rPr>
+              <w:fldChar w:fldCharType="begin"/>
+            </w:r>
+            <w:r>
+              <w:rPr>
+                <w:noProof/>
+                <w:webHidden/>
+              </w:rPr>
+              <w:instrText xml:space="preserve"> PAGEREF _Toc516214670 \h </w:instrText>
+            </w:r>
+            <w:r>
+              <w:rPr>
+                <w:noProof/>
+                <w:webHidden/>
+              </w:rPr>
+            </w:r>
+            <w:r>
+              <w:rPr>
+                <w:noProof/>
+                <w:webHidden/>
+              </w:rPr>
+              <w:fldChar w:fldCharType="separate"/>
+            </w:r>
+            <w:r>
+              <w:rPr>
+                <w:noProof/>
+                <w:webHidden/>
+              </w:rPr>
+              <w:t>9</w:t>
+            </w:r>
+            <w:r>
+              <w:rPr>
+                <w:noProof/>
+                <w:webHidden/>
+              </w:rPr>
+              <w:fldChar w:fldCharType="end"/>
+            </w:r>
+          </w:hyperlink>
+        </w:p>
+        <w:p>
+          <w:pPr>
+            <w:pStyle w:val="TOC2"/>
+            <w:tabs>
+              <w:tab w:val="right" w:leader="dot" w:pos="9350"/>
+            </w:tabs>
+            <w:rPr>
+              <w:rFonts w:eastAsiaTheme="minorEastAsia"/>
+              <w:noProof/>
+            </w:rPr>
+          </w:pPr>
+          <w:hyperlink w:anchor="_Toc516214671" w:history="1">
+            <w:r>
+              <w:rPr>
+                <w:rStyle w:val="Hyperlink"/>
+                <w:noProof/>
+              </w:rPr>
+              <w:t>Test Input 3</w:t>
+            </w:r>
+            <w:r>
+              <w:rPr>
+                <w:noProof/>
+                <w:webHidden/>
+              </w:rPr>
+              <w:tab/>
+            </w:r>
+            <w:r>
+              <w:rPr>
+                <w:noProof/>
+                <w:webHidden/>
+              </w:rPr>
+              <w:fldChar w:fldCharType="begin"/>
+            </w:r>
+            <w:r>
+              <w:rPr>
+                <w:noProof/>
+                <w:webHidden/>
+              </w:rPr>
+              <w:instrText xml:space="preserve"> PAGEREF _Toc516214671 \h </w:instrText>
+            </w:r>
+            <w:r>
+              <w:rPr>
+                <w:noProof/>
+                <w:webHidden/>
+              </w:rPr>
+            </w:r>
+            <w:r>
+              <w:rPr>
+                <w:noProof/>
+                <w:webHidden/>
+              </w:rPr>
+              <w:fldChar w:fldCharType="separate"/>
+            </w:r>
+            <w:r>
+              <w:rPr>
+                <w:noProof/>
+                <w:webHidden/>
+              </w:rPr>
+              <w:t>9</w:t>
+            </w:r>
+            <w:r>
+              <w:rPr>
+                <w:noProof/>
+                <w:webHidden/>
+              </w:rPr>
+              <w:fldChar w:fldCharType="end"/>
+            </w:r>
+          </w:hyperlink>
+        </w:p>
+        <w:p>
+          <w:pPr>
+            <w:pStyle w:val="TOC3"/>
+            <w:tabs>
+              <w:tab w:val="right" w:leader="dot" w:pos="9350"/>
+            </w:tabs>
+            <w:rPr>
+              <w:rFonts w:eastAsiaTheme="minorEastAsia"/>
+              <w:noProof/>
+            </w:rPr>
+          </w:pPr>
+          <w:hyperlink w:anchor="_Toc516214672" w:history="1">
+            <w:r>
+              <w:rPr>
+                <w:rStyle w:val="Hyperlink"/>
+                <w:noProof/>
+              </w:rPr>
+              <w:t>3-minute time limit</w:t>
+            </w:r>
+            <w:r>
+              <w:rPr>
+                <w:noProof/>
+                <w:webHidden/>
+              </w:rPr>
+              <w:tab/>
+            </w:r>
+            <w:r>
+              <w:rPr>
+                <w:noProof/>
+                <w:webHidden/>
+              </w:rPr>
+              <w:fldChar w:fldCharType="begin"/>
+            </w:r>
+            <w:r>
+              <w:rPr>
+                <w:noProof/>
+                <w:webHidden/>
+              </w:rPr>
+              <w:instrText xml:space="preserve"> PAGEREF _Toc516214672 \h </w:instrText>
+            </w:r>
+            <w:r>
+              <w:rPr>
+                <w:noProof/>
+                <w:webHidden/>
+              </w:rPr>
+            </w:r>
+            <w:r>
+              <w:rPr>
+                <w:noProof/>
+                <w:webHidden/>
+              </w:rPr>
+              <w:fldChar w:fldCharType="separate"/>
+            </w:r>
+            <w:r>
+              <w:rPr>
+                <w:noProof/>
+                <w:webHidden/>
+              </w:rPr>
+              <w:t>9</w:t>
+            </w:r>
+            <w:r>
+              <w:rPr>
+                <w:noProof/>
+                <w:webHidden/>
+              </w:rPr>
+              <w:fldChar w:fldCharType="end"/>
+            </w:r>
+          </w:hyperlink>
+        </w:p>
+        <w:p>
+          <w:pPr>
+            <w:pStyle w:val="TOC3"/>
+            <w:tabs>
+              <w:tab w:val="right" w:leader="dot" w:pos="9350"/>
+            </w:tabs>
+            <w:rPr>
+              <w:rFonts w:eastAsiaTheme="minorEastAsia"/>
+              <w:noProof/>
+            </w:rPr>
+          </w:pPr>
+          <w:hyperlink w:anchor="_Toc516214673" w:history="1">
+            <w:r>
+              <w:rPr>
+                <w:rStyle w:val="Hyperlink"/>
+                <w:noProof/>
+              </w:rPr>
+              <w:t>Unlimited time</w:t>
+            </w:r>
+            <w:r>
+              <w:rPr>
+                <w:noProof/>
+                <w:webHidden/>
+              </w:rPr>
+              <w:tab/>
+            </w:r>
+            <w:r>
+              <w:rPr>
+                <w:noProof/>
+                <w:webHidden/>
+              </w:rPr>
+              <w:fldChar w:fldCharType="begin"/>
+            </w:r>
+            <w:r>
+              <w:rPr>
+                <w:noProof/>
+                <w:webHidden/>
+              </w:rPr>
+              <w:instrText xml:space="preserve"> PAGEREF _Toc516214673 \h </w:instrText>
+            </w:r>
+            <w:r>
+              <w:rPr>
+                <w:noProof/>
+                <w:webHidden/>
+              </w:rPr>
+            </w:r>
+            <w:r>
+              <w:rPr>
+                <w:noProof/>
+                <w:webHidden/>
+              </w:rPr>
+              <w:fldChar w:fldCharType="separate"/>
+            </w:r>
+            <w:r>
+              <w:rPr>
+                <w:noProof/>
+                <w:webHidden/>
+              </w:rPr>
+              <w:t>9</w:t>
+            </w:r>
+            <w:r>
+              <w:rPr>
+                <w:noProof/>
+                <w:webHidden/>
+              </w:rPr>
+              <w:fldChar w:fldCharType="end"/>
+            </w:r>
+          </w:hyperlink>
+        </w:p>
+        <w:p>
+          <w:pPr>
+            <w:pStyle w:val="TOC2"/>
+            <w:tabs>
+              <w:tab w:val="right" w:leader="dot" w:pos="9350"/>
+            </w:tabs>
+            <w:rPr>
+              <w:rFonts w:eastAsiaTheme="minorEastAsia"/>
+              <w:noProof/>
+            </w:rPr>
+          </w:pPr>
+          <w:hyperlink w:anchor="_Toc516214674" w:history="1">
+            <w:r>
+              <w:rPr>
+                <w:rStyle w:val="Hyperlink"/>
+                <w:noProof/>
+              </w:rPr>
+              <w:t>Test Input 4</w:t>
+            </w:r>
+            <w:r>
+              <w:rPr>
+                <w:noProof/>
+                <w:webHidden/>
+              </w:rPr>
+              <w:tab/>
+            </w:r>
+            <w:r>
+              <w:rPr>
+                <w:noProof/>
+                <w:webHidden/>
+              </w:rPr>
+              <w:fldChar w:fldCharType="begin"/>
+            </w:r>
+            <w:r>
+              <w:rPr>
+                <w:noProof/>
+                <w:webHidden/>
+              </w:rPr>
+              <w:instrText xml:space="preserve"> PAGEREF _Toc516214674 \h </w:instrText>
+            </w:r>
+            <w:r>
+              <w:rPr>
+                <w:noProof/>
+                <w:webHidden/>
+              </w:rPr>
+            </w:r>
+            <w:r>
+              <w:rPr>
+                <w:noProof/>
+                <w:webHidden/>
+              </w:rPr>
+              <w:fldChar w:fldCharType="separate"/>
+            </w:r>
+            <w:r>
+              <w:rPr>
+                <w:noProof/>
+                <w:webHidden/>
+              </w:rPr>
+              <w:t>9</w:t>
+            </w:r>
+            <w:r>
+              <w:rPr>
+                <w:noProof/>
+                <w:webHidden/>
+              </w:rPr>
+              <w:fldChar w:fldCharType="end"/>
+            </w:r>
+          </w:hyperlink>
+        </w:p>
+        <w:p>
+          <w:pPr>
+            <w:pStyle w:val="TOC3"/>
+            <w:tabs>
+              <w:tab w:val="right" w:leader="dot" w:pos="9350"/>
+            </w:tabs>
+            <w:rPr>
+              <w:rFonts w:eastAsiaTheme="minorEastAsia"/>
+              <w:noProof/>
+            </w:rPr>
+          </w:pPr>
+          <w:hyperlink w:anchor="_Toc516214675" w:history="1">
+            <w:r>
+              <w:rPr>
+                <w:rStyle w:val="Hyperlink"/>
+                <w:noProof/>
+              </w:rPr>
+              <w:t>3-minute time limit</w:t>
+            </w:r>
+            <w:r>
+              <w:rPr>
+                <w:noProof/>
+                <w:webHidden/>
+              </w:rPr>
+              <w:tab/>
+            </w:r>
+            <w:r>
+              <w:rPr>
+                <w:noProof/>
+                <w:webHidden/>
+              </w:rPr>
+              <w:fldChar w:fldCharType="begin"/>
+            </w:r>
+            <w:r>
+              <w:rPr>
+                <w:noProof/>
+                <w:webHidden/>
+              </w:rPr>
+              <w:instrText xml:space="preserve"> PAGEREF _Toc516214675 \h </w:instrText>
+            </w:r>
+            <w:r>
+              <w:rPr>
+                <w:noProof/>
+                <w:webHidden/>
+              </w:rPr>
+            </w:r>
+            <w:r>
+              <w:rPr>
+                <w:noProof/>
+                <w:webHidden/>
+              </w:rPr>
+              <w:fldChar w:fldCharType="separate"/>
+            </w:r>
+            <w:r>
+              <w:rPr>
+                <w:noProof/>
+                <w:webHidden/>
+              </w:rPr>
+              <w:t>9</w:t>
+            </w:r>
+            <w:r>
+              <w:rPr>
+                <w:noProof/>
+                <w:webHidden/>
+              </w:rPr>
+              <w:fldChar w:fldCharType="end"/>
+            </w:r>
+          </w:hyperlink>
+        </w:p>
+        <w:p>
+          <w:pPr>
+            <w:pStyle w:val="TOC3"/>
+            <w:tabs>
+              <w:tab w:val="right" w:leader="dot" w:pos="9350"/>
+            </w:tabs>
+            <w:rPr>
+              <w:rFonts w:eastAsiaTheme="minorEastAsia"/>
+              <w:noProof/>
+            </w:rPr>
+          </w:pPr>
+          <w:hyperlink w:anchor="_Toc516214676" w:history="1">
+            <w:r>
+              <w:rPr>
+                <w:rStyle w:val="Hyperlink"/>
+                <w:noProof/>
+              </w:rPr>
+              <w:t>Unlimited time</w:t>
+            </w:r>
+            <w:r>
+              <w:rPr>
+                <w:noProof/>
+                <w:webHidden/>
+              </w:rPr>
+              <w:tab/>
+            </w:r>
+            <w:r>
+              <w:rPr>
+                <w:noProof/>
+                <w:webHidden/>
+              </w:rPr>
+              <w:fldChar w:fldCharType="begin"/>
+            </w:r>
+            <w:r>
+              <w:rPr>
+                <w:noProof/>
+                <w:webHidden/>
+              </w:rPr>
+              <w:instrText xml:space="preserve"> PAGEREF _Toc516214676 \h </w:instrText>
+            </w:r>
+            <w:r>
+              <w:rPr>
+                <w:noProof/>
+                <w:webHidden/>
+              </w:rPr>
+            </w:r>
+            <w:r>
+              <w:rPr>
+                <w:noProof/>
+                <w:webHidden/>
+              </w:rPr>
+              <w:fldChar w:fldCharType="separate"/>
+            </w:r>
+            <w:r>
+              <w:rPr>
+                <w:noProof/>
+                <w:webHidden/>
+              </w:rPr>
+              <w:t>9</w:t>
+            </w:r>
+            <w:r>
+              <w:rPr>
+                <w:noProof/>
+                <w:webHidden/>
+              </w:rPr>
+              <w:fldChar w:fldCharType="end"/>
+            </w:r>
+          </w:hyperlink>
+        </w:p>
+        <w:p>
+          <w:pPr>
+            <w:pStyle w:val="TOC2"/>
+            <w:tabs>
+              <w:tab w:val="right" w:leader="dot" w:pos="9350"/>
+            </w:tabs>
+            <w:rPr>
+              <w:rFonts w:eastAsiaTheme="minorEastAsia"/>
+              <w:noProof/>
+            </w:rPr>
+          </w:pPr>
+          <w:hyperlink w:anchor="_Toc516214677" w:history="1">
+            <w:r>
+              <w:rPr>
+                <w:rStyle w:val="Hyperlink"/>
+                <w:noProof/>
+              </w:rPr>
+              <w:t>Test Input 5</w:t>
+            </w:r>
+            <w:r>
+              <w:rPr>
+                <w:noProof/>
+                <w:webHidden/>
+              </w:rPr>
+              <w:tab/>
+            </w:r>
+            <w:r>
+              <w:rPr>
+                <w:noProof/>
+                <w:webHidden/>
+              </w:rPr>
+              <w:fldChar w:fldCharType="begin"/>
+            </w:r>
+            <w:r>
+              <w:rPr>
+                <w:noProof/>
+                <w:webHidden/>
+              </w:rPr>
+              <w:instrText xml:space="preserve"> PAGEREF _Toc516214677 \h </w:instrText>
+            </w:r>
+            <w:r>
+              <w:rPr>
+                <w:noProof/>
+                <w:webHidden/>
+              </w:rPr>
+            </w:r>
+            <w:r>
+              <w:rPr>
+                <w:noProof/>
+                <w:webHidden/>
+              </w:rPr>
+              <w:fldChar w:fldCharType="separate"/>
+            </w:r>
+            <w:r>
+              <w:rPr>
+                <w:noProof/>
+                <w:webHidden/>
+              </w:rPr>
+              <w:t>10</w:t>
+            </w:r>
+            <w:r>
+              <w:rPr>
+                <w:noProof/>
+                <w:webHidden/>
+              </w:rPr>
+              <w:fldChar w:fldCharType="end"/>
+            </w:r>
+          </w:hyperlink>
+          <w:bookmarkStart w:id="0" w:name="_GoBack"/>
+          <w:bookmarkEnd w:id="0"/>
+        </w:p>
+        <w:p>
+          <w:pPr>
+            <w:pStyle w:val="TOC3"/>
+            <w:tabs>
+              <w:tab w:val="right" w:leader="dot" w:pos="9350"/>
+            </w:tabs>
+            <w:rPr>
+              <w:rFonts w:eastAsiaTheme="minorEastAsia"/>
+              <w:noProof/>
+            </w:rPr>
+          </w:pPr>
+          <w:hyperlink w:anchor="_Toc516214678" w:history="1">
+            <w:r>
+              <w:rPr>
+                <w:rStyle w:val="Hyperlink"/>
+                <w:noProof/>
+              </w:rPr>
+              <w:t>3-minute time limit</w:t>
+            </w:r>
+            <w:r>
+              <w:rPr>
+                <w:noProof/>
+                <w:webHidden/>
+              </w:rPr>
+              <w:tab/>
+            </w:r>
+            <w:r>
+              <w:rPr>
+                <w:noProof/>
+                <w:webHidden/>
+              </w:rPr>
+              <w:fldChar w:fldCharType="begin"/>
+            </w:r>
+            <w:r>
+              <w:rPr>
+                <w:noProof/>
+                <w:webHidden/>
+              </w:rPr>
+              <w:instrText xml:space="preserve"> PAGEREF _Toc516214678 \h </w:instrText>
+            </w:r>
+            <w:r>
+              <w:rPr>
+                <w:noProof/>
+                <w:webHidden/>
+              </w:rPr>
+            </w:r>
+            <w:r>
+              <w:rPr>
+                <w:noProof/>
+                <w:webHidden/>
+              </w:rPr>
+              <w:fldChar w:fldCharType="separate"/>
+            </w:r>
+            <w:r>
+              <w:rPr>
+                <w:noProof/>
+                <w:webHidden/>
+              </w:rPr>
+              <w:t>10</w:t>
+            </w:r>
+            <w:r>
+              <w:rPr>
+                <w:noProof/>
+                <w:webHidden/>
+              </w:rPr>
+              <w:fldChar w:fldCharType="end"/>
+            </w:r>
+          </w:hyperlink>
+        </w:p>
+        <w:p>
+          <w:pPr>
+            <w:pStyle w:val="TOC3"/>
+            <w:tabs>
+              <w:tab w:val="right" w:leader="dot" w:pos="9350"/>
+            </w:tabs>
+            <w:rPr>
+              <w:rFonts w:eastAsiaTheme="minorEastAsia"/>
+              <w:noProof/>
+            </w:rPr>
+          </w:pPr>
+          <w:hyperlink w:anchor="_Toc516214679" w:history="1">
+            <w:r>
+              <w:rPr>
+                <w:rStyle w:val="Hyperlink"/>
+                <w:noProof/>
+              </w:rPr>
+              <w:t>Unlimited time</w:t>
+            </w:r>
+            <w:r>
+              <w:rPr>
+                <w:noProof/>
+                <w:webHidden/>
+              </w:rPr>
+              <w:tab/>
+            </w:r>
+            <w:r>
+              <w:rPr>
+                <w:noProof/>
+                <w:webHidden/>
+              </w:rPr>
+              <w:fldChar w:fldCharType="begin"/>
+            </w:r>
+            <w:r>
+              <w:rPr>
+                <w:noProof/>
+                <w:webHidden/>
+              </w:rPr>
+              <w:instrText xml:space="preserve"> PAGEREF _Toc516214679 \h </w:instrText>
+            </w:r>
+            <w:r>
+              <w:rPr>
+                <w:noProof/>
+                <w:webHidden/>
+              </w:rPr>
+            </w:r>
+            <w:r>
+              <w:rPr>
+                <w:noProof/>
+                <w:webHidden/>
+              </w:rPr>
+              <w:fldChar w:fldCharType="separate"/>
+            </w:r>
+            <w:r>
+              <w:rPr>
+                <w:noProof/>
+                <w:webHidden/>
+              </w:rPr>
+              <w:t>10</w:t>
+            </w:r>
+            <w:r>
+              <w:rPr>
+                <w:noProof/>
+                <w:webHidden/>
+              </w:rPr>
+              <w:fldChar w:fldCharType="end"/>
+            </w:r>
+          </w:hyperlink>
+        </w:p>
+        <w:p>
+          <w:pPr>
+            <w:pStyle w:val="TOC2"/>
+            <w:tabs>
+              <w:tab w:val="right" w:leader="dot" w:pos="9350"/>
+            </w:tabs>
+            <w:rPr>
+              <w:rFonts w:eastAsiaTheme="minorEastAsia"/>
+              <w:noProof/>
+            </w:rPr>
+          </w:pPr>
+          <w:hyperlink w:anchor="_Toc516214680" w:history="1">
+            <w:r>
+              <w:rPr>
+                <w:rStyle w:val="Hyperlink"/>
+                <w:noProof/>
+              </w:rPr>
+              <w:t>Test Input 6</w:t>
+            </w:r>
+            <w:r>
+              <w:rPr>
+                <w:noProof/>
+                <w:webHidden/>
+              </w:rPr>
+              <w:tab/>
+            </w:r>
+            <w:r>
+              <w:rPr>
+                <w:noProof/>
+                <w:webHidden/>
+              </w:rPr>
+              <w:fldChar w:fldCharType="begin"/>
+            </w:r>
+            <w:r>
+              <w:rPr>
+                <w:noProof/>
+                <w:webHidden/>
+              </w:rPr>
+              <w:instrText xml:space="preserve"> PAGEREF _Toc516214680 \h </w:instrText>
+            </w:r>
+            <w:r>
+              <w:rPr>
+                <w:noProof/>
+                <w:webHidden/>
+              </w:rPr>
+            </w:r>
+            <w:r>
+              <w:rPr>
+                <w:noProof/>
+                <w:webHidden/>
+              </w:rPr>
+              <w:fldChar w:fldCharType="separate"/>
+            </w:r>
+            <w:r>
+              <w:rPr>
+                <w:noProof/>
+                <w:webHidden/>
+              </w:rPr>
+              <w:t>10</w:t>
+            </w:r>
+            <w:r>
+              <w:rPr>
+                <w:noProof/>
+                <w:webHidden/>
+              </w:rPr>
+              <w:fldChar w:fldCharType="end"/>
+            </w:r>
+          </w:hyperlink>
+        </w:p>
+        <w:p>
+          <w:pPr>
+            <w:pStyle w:val="TOC3"/>
+            <w:tabs>
+              <w:tab w:val="right" w:leader="dot" w:pos="9350"/>
+            </w:tabs>
+            <w:rPr>
+              <w:rFonts w:eastAsiaTheme="minorEastAsia"/>
+              <w:noProof/>
+            </w:rPr>
+          </w:pPr>
+          <w:hyperlink w:anchor="_Toc516214681" w:history="1">
+            <w:r>
+              <w:rPr>
+                <w:rStyle w:val="Hyperlink"/>
+                <w:noProof/>
+              </w:rPr>
+              <w:t>3-minute time limit</w:t>
+            </w:r>
+            <w:r>
+              <w:rPr>
+                <w:noProof/>
+                <w:webHidden/>
+              </w:rPr>
+              <w:tab/>
+            </w:r>
+            <w:r>
+              <w:rPr>
+                <w:noProof/>
+                <w:webHidden/>
+              </w:rPr>
+              <w:fldChar w:fldCharType="begin"/>
+            </w:r>
+            <w:r>
+              <w:rPr>
+                <w:noProof/>
+                <w:webHidden/>
+              </w:rPr>
+              <w:instrText xml:space="preserve"> PAGEREF _Toc516214681 \h </w:instrText>
+            </w:r>
+            <w:r>
+              <w:rPr>
+                <w:noProof/>
+                <w:webHidden/>
+              </w:rPr>
+            </w:r>
+            <w:r>
+              <w:rPr>
+                <w:noProof/>
+                <w:webHidden/>
+              </w:rPr>
+              <w:fldChar w:fldCharType="separate"/>
+            </w:r>
+            <w:r>
+              <w:rPr>
+                <w:noProof/>
+                <w:webHidden/>
+              </w:rPr>
+              <w:t>10</w:t>
+            </w:r>
+            <w:r>
+              <w:rPr>
+                <w:noProof/>
+                <w:webHidden/>
+              </w:rPr>
+              <w:fldChar w:fldCharType="end"/>
+            </w:r>
+          </w:hyperlink>
+        </w:p>
+        <w:p>
+          <w:pPr>
+            <w:pStyle w:val="TOC3"/>
+            <w:tabs>
+              <w:tab w:val="right" w:leader="dot" w:pos="9350"/>
+            </w:tabs>
+            <w:rPr>
+              <w:rFonts w:eastAsiaTheme="minorEastAsia"/>
+              <w:noProof/>
+            </w:rPr>
+          </w:pPr>
+          <w:hyperlink w:anchor="_Toc516214682" w:history="1">
+            <w:r>
+              <w:rPr>
+                <w:rStyle w:val="Hyperlink"/>
+                <w:noProof/>
+              </w:rPr>
+              <w:t>Unlimited time</w:t>
+            </w:r>
+            <w:r>
+              <w:rPr>
+                <w:noProof/>
+                <w:webHidden/>
+              </w:rPr>
+              <w:tab/>
+            </w:r>
+            <w:r>
+              <w:rPr>
+                <w:noProof/>
+                <w:webHidden/>
+              </w:rPr>
+              <w:fldChar w:fldCharType="begin"/>
+            </w:r>
+            <w:r>
+              <w:rPr>
+                <w:noProof/>
+                <w:webHidden/>
+              </w:rPr>
+              <w:instrText xml:space="preserve"> PAGEREF _Toc516214682 \h </w:instrText>
+            </w:r>
+            <w:r>
+              <w:rPr>
+                <w:noProof/>
+                <w:webHidden/>
+              </w:rPr>
+            </w:r>
+            <w:r>
+              <w:rPr>
+                <w:noProof/>
+                <w:webHidden/>
+              </w:rPr>
+              <w:fldChar w:fldCharType="separate"/>
+            </w:r>
+            <w:r>
+              <w:rPr>
+                <w:noProof/>
+                <w:webHidden/>
+              </w:rPr>
+              <w:t>10</w:t>
+            </w:r>
+            <w:r>
+              <w:rPr>
+                <w:noProof/>
+                <w:webHidden/>
+              </w:rPr>
+              <w:fldChar w:fldCharType="end"/>
+            </w:r>
+          </w:hyperlink>
+        </w:p>
+        <w:p>
+          <w:pPr>
+            <w:pStyle w:val="TOC2"/>
+            <w:tabs>
+              <w:tab w:val="right" w:leader="dot" w:pos="9350"/>
+            </w:tabs>
+            <w:rPr>
+              <w:rFonts w:eastAsiaTheme="minorEastAsia"/>
+              <w:noProof/>
+            </w:rPr>
+          </w:pPr>
+          <w:hyperlink w:anchor="_Toc516214683" w:history="1">
+            <w:r>
+              <w:rPr>
+                <w:rStyle w:val="Hyperlink"/>
+                <w:noProof/>
+              </w:rPr>
+              <w:t>Test Input 7</w:t>
+            </w:r>
+            <w:r>
+              <w:rPr>
+                <w:noProof/>
+                <w:webHidden/>
+              </w:rPr>
+              <w:tab/>
+            </w:r>
+            <w:r>
+              <w:rPr>
+                <w:noProof/>
+                <w:webHidden/>
+              </w:rPr>
+              <w:fldChar w:fldCharType="begin"/>
+            </w:r>
+            <w:r>
+              <w:rPr>
+                <w:noProof/>
+                <w:webHidden/>
+              </w:rPr>
+              <w:instrText xml:space="preserve"> PAGEREF _Toc516214683 \h </w:instrText>
+            </w:r>
+            <w:r>
+              <w:rPr>
+                <w:noProof/>
+                <w:webHidden/>
+              </w:rPr>
+            </w:r>
+            <w:r>
+              <w:rPr>
+                <w:noProof/>
+                <w:webHidden/>
+              </w:rPr>
+              <w:fldChar w:fldCharType="separate"/>
+            </w:r>
+            <w:r>
+              <w:rPr>
+                <w:noProof/>
+                <w:webHidden/>
+              </w:rPr>
+              <w:t>10</w:t>
+            </w:r>
+            <w:r>
+              <w:rPr>
+                <w:noProof/>
+                <w:webHidden/>
+              </w:rPr>
+              <w:fldChar w:fldCharType="end"/>
+            </w:r>
+          </w:hyperlink>
+        </w:p>
+        <w:p>
+          <w:pPr>
+            <w:pStyle w:val="TOC3"/>
+            <w:tabs>
+              <w:tab w:val="right" w:leader="dot" w:pos="9350"/>
+            </w:tabs>
+            <w:rPr>
+              <w:rFonts w:eastAsiaTheme="minorEastAsia"/>
+              <w:noProof/>
+            </w:rPr>
+          </w:pPr>
+          <w:hyperlink w:anchor="_Toc516214684" w:history="1">
+            <w:r>
+              <w:rPr>
+                <w:rStyle w:val="Hyperlink"/>
+                <w:noProof/>
+              </w:rPr>
+              <w:t>3-minute time limit</w:t>
+            </w:r>
+            <w:r>
+              <w:rPr>
+                <w:noProof/>
+                <w:webHidden/>
+              </w:rPr>
+              <w:tab/>
+            </w:r>
+            <w:r>
+              <w:rPr>
+                <w:noProof/>
+                <w:webHidden/>
+              </w:rPr>
+              <w:fldChar w:fldCharType="begin"/>
+            </w:r>
+            <w:r>
+              <w:rPr>
+                <w:noProof/>
+                <w:webHidden/>
+              </w:rPr>
+              <w:instrText xml:space="preserve"> PAGEREF _Toc516214684 \h </w:instrText>
+            </w:r>
+            <w:r>
+              <w:rPr>
+                <w:noProof/>
+                <w:webHidden/>
+              </w:rPr>
+            </w:r>
+            <w:r>
+              <w:rPr>
+                <w:noProof/>
+                <w:webHidden/>
+              </w:rPr>
+              <w:fldChar w:fldCharType="separate"/>
+            </w:r>
+            <w:r>
+              <w:rPr>
+                <w:noProof/>
+                <w:webHidden/>
+              </w:rPr>
+              <w:t>10</w:t>
+            </w:r>
+            <w:r>
+              <w:rPr>
+                <w:noProof/>
+                <w:webHidden/>
+              </w:rPr>
+              <w:fldChar w:fldCharType="end"/>
+            </w:r>
+          </w:hyperlink>
+        </w:p>
+        <w:p>
+          <w:pPr>
+            <w:pStyle w:val="TOC3"/>
+            <w:tabs>
+              <w:tab w:val="right" w:leader="dot" w:pos="9350"/>
+            </w:tabs>
+            <w:rPr>
+              <w:rFonts w:eastAsiaTheme="minorEastAsia"/>
+              <w:noProof/>
+            </w:rPr>
+          </w:pPr>
+          <w:hyperlink w:anchor="_Toc516214685" w:history="1">
+            <w:r>
+              <w:rPr>
+                <w:rStyle w:val="Hyperlink"/>
+                <w:noProof/>
+              </w:rPr>
+              <w:t>Unlimited time</w:t>
+            </w:r>
+            <w:r>
+              <w:rPr>
+                <w:noProof/>
+                <w:webHidden/>
+              </w:rPr>
+              <w:tab/>
+            </w:r>
+            <w:r>
+              <w:rPr>
+                <w:noProof/>
+                <w:webHidden/>
+              </w:rPr>
+              <w:fldChar w:fldCharType="begin"/>
+            </w:r>
+            <w:r>
+              <w:rPr>
+                <w:noProof/>
+                <w:webHidden/>
+              </w:rPr>
+              <w:instrText xml:space="preserve"> PAGEREF _Toc516214685 \h </w:instrText>
+            </w:r>
+            <w:r>
+              <w:rPr>
+                <w:noProof/>
+                <w:webHidden/>
+              </w:rPr>
+            </w:r>
+            <w:r>
+              <w:rPr>
+                <w:noProof/>
+                <w:webHidden/>
+              </w:rPr>
+              <w:fldChar w:fldCharType="separate"/>
+            </w:r>
+            <w:r>
+              <w:rPr>
+                <w:noProof/>
+                <w:webHidden/>
+              </w:rPr>
+              <w:t>10</w:t>
             </w:r>
             <w:r>
               <w:rPr>
@@ -1083,7 +2741,7 @@
               <w:noProof/>
             </w:rPr>
           </w:pPr>
-          <w:hyperlink w:anchor="_Toc515540321" w:history="1">
+          <w:hyperlink w:anchor="_Toc516214686" w:history="1">
             <w:r>
               <w:rPr>
                 <w:rStyle w:val="Hyperlink"/>
@@ -1110,7 +2768,7 @@
                 <w:noProof/>
                 <w:webHidden/>
               </w:rPr>
-              <w:instrText xml:space="preserve"> PAGEREF _Toc515540321 \h </w:instrText>
+              <w:instrText xml:space="preserve"> PAGEREF _Toc516214686 \h </w:instrText>
             </w:r>
             <w:r>
               <w:rPr>
@@ -1130,7 +2788,7 @@
                 <w:noProof/>
                 <w:webHidden/>
               </w:rPr>
-              <w:t>7</w:t>
+              <w:t>12</w:t>
             </w:r>
             <w:r>
               <w:rPr>
@@ -1174,32 +2832,32 @@
       <w:pPr>
         <w:pStyle w:val="Heading1"/>
       </w:pPr>
-      <w:bookmarkStart w:id="0" w:name="_Toc515540308"/>
+      <w:bookmarkStart w:id="1" w:name="_Toc516214649"/>
       <w:r>
         <w:lastRenderedPageBreak/>
         <w:t>Algorithm Analysis</w:t>
       </w:r>
-      <w:bookmarkEnd w:id="0"/>
+      <w:bookmarkEnd w:id="1"/>
     </w:p>
     <w:p>
       <w:pPr>
         <w:pStyle w:val="Heading2"/>
       </w:pPr>
-      <w:bookmarkStart w:id="1" w:name="_Toc515540309"/>
+      <w:bookmarkStart w:id="2" w:name="_Toc516214650"/>
       <w:r>
         <w:t>Greedy Solution</w:t>
       </w:r>
-      <w:bookmarkEnd w:id="1"/>
+      <w:bookmarkEnd w:id="2"/>
     </w:p>
     <w:p>
       <w:pPr>
         <w:pStyle w:val="Heading3"/>
       </w:pPr>
-      <w:bookmarkStart w:id="2" w:name="_Toc515540310"/>
+      <w:bookmarkStart w:id="3" w:name="_Toc516214651"/>
       <w:r>
         <w:t>Description</w:t>
       </w:r>
-      <w:bookmarkEnd w:id="2"/>
+      <w:bookmarkEnd w:id="3"/>
     </w:p>
     <w:p>
       <w:r>
@@ -1210,11 +2868,11 @@
       <w:pPr>
         <w:pStyle w:val="Heading3"/>
       </w:pPr>
-      <w:bookmarkStart w:id="3" w:name="_Toc515540311"/>
+      <w:bookmarkStart w:id="4" w:name="_Toc516214652"/>
       <w:r>
         <w:t>Pseudocode</w:t>
       </w:r>
-      <w:bookmarkEnd w:id="3"/>
+      <w:bookmarkEnd w:id="4"/>
     </w:p>
     <w:p>
       <w:r>
@@ -1225,18 +2883,17 @@
       <w:pPr>
         <w:pStyle w:val="Heading2"/>
       </w:pPr>
-      <w:bookmarkStart w:id="4" w:name="_Toc515540312"/>
-      <w:bookmarkStart w:id="5" w:name="_Toc515540315"/>
+      <w:bookmarkStart w:id="5" w:name="_Toc516214653"/>
       <w:r>
         <w:t>Brute-force Solution</w:t>
       </w:r>
-      <w:bookmarkEnd w:id="4"/>
+      <w:bookmarkEnd w:id="5"/>
     </w:p>
     <w:p>
       <w:pPr>
         <w:pStyle w:val="Heading3"/>
       </w:pPr>
-      <w:bookmarkStart w:id="6" w:name="_Toc515540313"/>
+      <w:bookmarkStart w:id="6" w:name="_Toc516214654"/>
       <w:r>
         <w:t>Description</w:t>
       </w:r>
@@ -1281,7 +2938,6 @@
           <w:id w:val="1797095697"/>
           <w:citation/>
         </w:sdtPr>
-        <w:sdtEndPr/>
         <w:sdtContent>
           <w:r>
             <w:fldChar w:fldCharType="begin"/>
@@ -1340,7 +2996,6 @@
           <w:id w:val="2098141052"/>
           <w:citation/>
         </w:sdtPr>
-        <w:sdtEndPr/>
         <w:sdtContent>
           <w:r>
             <w:fldChar w:fldCharType="begin"/>
@@ -1379,7 +3034,7 @@
       <w:pPr>
         <w:pStyle w:val="Heading3"/>
       </w:pPr>
-      <w:bookmarkStart w:id="7" w:name="_Toc515540314"/>
+      <w:bookmarkStart w:id="7" w:name="_Toc516214655"/>
       <w:r>
         <w:t>Pseudocode</w:t>
       </w:r>
@@ -1526,7 +3181,6 @@
           <w:id w:val="-1766529560"/>
           <w:citation/>
         </w:sdtPr>
-        <w:sdtEndPr/>
         <w:sdtContent>
           <w:r>
             <w:fldChar w:fldCharType="begin"/>
@@ -1789,7 +3443,6 @@
           <w:id w:val="353926222"/>
           <w:citation/>
         </w:sdtPr>
-        <w:sdtEndPr/>
         <w:sdtContent>
           <w:r>
             <w:fldChar w:fldCharType="begin"/>
@@ -1820,6 +3473,7 @@
           <w:i/>
         </w:rPr>
       </w:pPr>
+      <w:bookmarkStart w:id="8" w:name="_Toc516214656"/>
       <w:r>
         <w:t>Exact Solution:  “</w:t>
       </w:r>
@@ -1829,17 +3483,17 @@
         </w:rPr>
         <w:t>Branch And Bound”</w:t>
       </w:r>
-      <w:bookmarkEnd w:id="5"/>
+      <w:bookmarkEnd w:id="8"/>
     </w:p>
     <w:p>
       <w:pPr>
         <w:pStyle w:val="Heading3"/>
       </w:pPr>
-      <w:bookmarkStart w:id="8" w:name="_Toc515540316"/>
+      <w:bookmarkStart w:id="9" w:name="_Toc516214657"/>
       <w:r>
         <w:t>Description</w:t>
       </w:r>
-      <w:bookmarkEnd w:id="8"/>
+      <w:bookmarkEnd w:id="9"/>
     </w:p>
     <w:p>
       <w:r>
@@ -1864,7 +3518,6 @@
           <w:id w:val="-1321423766"/>
           <w:citation/>
         </w:sdtPr>
-        <w:sdtEndPr/>
         <w:sdtContent>
           <w:r>
             <w:fldChar w:fldCharType="begin"/>
@@ -1904,7 +3557,6 @@
           <w:id w:val="436713636"/>
           <w:citation/>
         </w:sdtPr>
-        <w:sdtEndPr/>
         <w:sdtContent>
           <w:r>
             <w:fldChar w:fldCharType="begin"/>
@@ -2404,7 +4056,6 @@
           <w:id w:val="1264420145"/>
           <w:citation/>
         </w:sdtPr>
-        <w:sdtEndPr/>
         <w:sdtContent>
           <w:r>
             <w:rPr>
@@ -2822,11 +4473,11 @@
       <w:pPr>
         <w:pStyle w:val="Heading3"/>
       </w:pPr>
-      <w:bookmarkStart w:id="9" w:name="_Toc515540317"/>
+      <w:bookmarkStart w:id="10" w:name="_Toc516214658"/>
       <w:r>
         <w:t>Pseudocode</w:t>
       </w:r>
-      <w:bookmarkEnd w:id="9"/>
+      <w:bookmarkEnd w:id="10"/>
     </w:p>
     <w:p>
       <w:r>
@@ -2851,7 +4502,6 @@
           <w:id w:val="-917783614"/>
           <w:citation/>
         </w:sdtPr>
-        <w:sdtEndPr/>
         <w:sdtContent>
           <w:r>
             <w:fldChar w:fldCharType="begin"/>
@@ -3098,12 +4748,12 @@
       <w:pPr>
         <w:pStyle w:val="Heading1"/>
       </w:pPr>
-      <w:bookmarkStart w:id="10" w:name="_Toc515540318"/>
+      <w:bookmarkStart w:id="11" w:name="_Toc516214659"/>
       <w:r>
         <w:lastRenderedPageBreak/>
         <w:t>Algorithm Selection</w:t>
       </w:r>
-      <w:bookmarkEnd w:id="10"/>
+      <w:bookmarkEnd w:id="11"/>
     </w:p>
     <w:p>
       <w:pPr>
@@ -3118,7 +4768,6 @@
           <w:szCs w:val="22"/>
         </w:rPr>
       </w:pPr>
-      <w:bookmarkStart w:id="11" w:name="_Toc515540319"/>
       <w:r>
         <w:rPr>
           <w:rFonts w:ascii="Calibri" w:hAnsi="Calibri" w:cs="Calibri"/>
@@ -3158,18 +4807,21 @@
       <w:pPr>
         <w:pStyle w:val="Heading1"/>
       </w:pPr>
+      <w:bookmarkStart w:id="12" w:name="_Toc516214660"/>
       <w:r>
         <w:t>Test Results</w:t>
       </w:r>
-      <w:bookmarkEnd w:id="11"/>
+      <w:bookmarkEnd w:id="12"/>
     </w:p>
     <w:p>
       <w:pPr>
         <w:pStyle w:val="Heading2"/>
       </w:pPr>
+      <w:bookmarkStart w:id="13" w:name="_Toc516214661"/>
       <w:r>
         <w:t>Example 1</w:t>
       </w:r>
+      <w:bookmarkEnd w:id="13"/>
     </w:p>
     <w:p>
       <w:r>
@@ -3244,12 +4896,11 @@
       <w:pPr>
         <w:pStyle w:val="Heading2"/>
       </w:pPr>
-      <w:r>
-        <w:t xml:space="preserve">Example </w:t>
-      </w:r>
-      <w:r>
-        <w:t>2</w:t>
-      </w:r>
+      <w:bookmarkStart w:id="14" w:name="_Toc516214662"/>
+      <w:r>
+        <w:t>Example 2</w:t>
+      </w:r>
+      <w:bookmarkEnd w:id="14"/>
     </w:p>
     <w:p>
       <w:r>
@@ -3329,12 +4980,11 @@
       <w:pPr>
         <w:pStyle w:val="Heading2"/>
       </w:pPr>
-      <w:r>
-        <w:t xml:space="preserve">Example </w:t>
-      </w:r>
-      <w:r>
-        <w:t>3</w:t>
-      </w:r>
+      <w:bookmarkStart w:id="15" w:name="_Toc516214663"/>
+      <w:r>
+        <w:t>Example 3</w:t>
+      </w:r>
+      <w:bookmarkEnd w:id="15"/>
     </w:p>
     <w:p>
       <w:r>
@@ -3414,22 +5064,24 @@
       <w:pPr>
         <w:pStyle w:val="Heading1"/>
       </w:pPr>
-      <w:bookmarkStart w:id="12" w:name="_Toc515540320"/>
+      <w:bookmarkStart w:id="16" w:name="_Toc516214664"/>
       <w:r>
         <w:t>Competition Results</w:t>
       </w:r>
-      <w:bookmarkEnd w:id="12"/>
+      <w:bookmarkEnd w:id="16"/>
     </w:p>
     <w:p>
       <w:pPr>
         <w:pStyle w:val="Heading2"/>
       </w:pPr>
+      <w:bookmarkStart w:id="17" w:name="_Toc516214665"/>
       <w:r>
         <w:t>Test Input</w:t>
       </w:r>
       <w:r>
         <w:t xml:space="preserve"> 1</w:t>
       </w:r>
+      <w:bookmarkEnd w:id="17"/>
     </w:p>
     <w:p>
       <w:r>
@@ -3440,6 +5092,7 @@
       <w:pPr>
         <w:pStyle w:val="Heading3"/>
       </w:pPr>
+      <w:bookmarkStart w:id="18" w:name="_Toc516214666"/>
       <w:r>
         <w:t>3-minute</w:t>
       </w:r>
@@ -3449,6 +5102,7 @@
       <w:r>
         <w:t xml:space="preserve"> limit</w:t>
       </w:r>
+      <w:bookmarkEnd w:id="18"/>
     </w:p>
     <w:p>
       <w:pPr>
@@ -3518,12 +5172,14 @@
       <w:pPr>
         <w:pStyle w:val="Heading3"/>
       </w:pPr>
+      <w:bookmarkStart w:id="19" w:name="_Toc516214667"/>
       <w:r>
         <w:t>Unlimited</w:t>
       </w:r>
       <w:r>
         <w:t xml:space="preserve"> time</w:t>
       </w:r>
+      <w:bookmarkEnd w:id="19"/>
     </w:p>
     <w:p>
       <w:pPr>
@@ -3593,13 +5249,12 @@
       <w:pPr>
         <w:pStyle w:val="Heading2"/>
       </w:pPr>
+      <w:bookmarkStart w:id="20" w:name="_Toc516214668"/>
       <w:r>
         <w:lastRenderedPageBreak/>
-        <w:t xml:space="preserve">Test Input </w:t>
-      </w:r>
-      <w:r>
-        <w:t>2</w:t>
-      </w:r>
+        <w:t>Test Input 2</w:t>
+      </w:r>
+      <w:bookmarkEnd w:id="20"/>
     </w:p>
     <w:p>
       <w:r>
@@ -3610,9 +5265,11 @@
       <w:pPr>
         <w:pStyle w:val="Heading3"/>
       </w:pPr>
+      <w:bookmarkStart w:id="21" w:name="_Toc516214669"/>
       <w:r>
         <w:t>3-minute time limit</w:t>
       </w:r>
+      <w:bookmarkEnd w:id="21"/>
     </w:p>
     <w:p>
       <w:pPr>
@@ -3682,9 +5339,11 @@
       <w:pPr>
         <w:pStyle w:val="Heading3"/>
       </w:pPr>
+      <w:bookmarkStart w:id="22" w:name="_Toc516214670"/>
       <w:r>
         <w:t>Unlimited time</w:t>
       </w:r>
+      <w:bookmarkEnd w:id="22"/>
     </w:p>
     <w:p>
       <w:pPr>
@@ -3754,12 +5413,11 @@
       <w:pPr>
         <w:pStyle w:val="Heading2"/>
       </w:pPr>
-      <w:r>
-        <w:t xml:space="preserve">Test Input </w:t>
-      </w:r>
-      <w:r>
-        <w:t>3</w:t>
-      </w:r>
+      <w:bookmarkStart w:id="23" w:name="_Toc516214671"/>
+      <w:r>
+        <w:t>Test Input 3</w:t>
+      </w:r>
+      <w:bookmarkEnd w:id="23"/>
     </w:p>
     <w:p>
       <w:r>
@@ -3770,9 +5428,11 @@
       <w:pPr>
         <w:pStyle w:val="Heading3"/>
       </w:pPr>
+      <w:bookmarkStart w:id="24" w:name="_Toc516214672"/>
       <w:r>
         <w:t>3-minute time limit</w:t>
       </w:r>
+      <w:bookmarkEnd w:id="24"/>
     </w:p>
     <w:p>
       <w:pPr>
@@ -3842,9 +5502,11 @@
       <w:pPr>
         <w:pStyle w:val="Heading3"/>
       </w:pPr>
+      <w:bookmarkStart w:id="25" w:name="_Toc516214673"/>
       <w:r>
         <w:t>Unlimited time</w:t>
       </w:r>
+      <w:bookmarkEnd w:id="25"/>
     </w:p>
     <w:p>
       <w:pPr>
@@ -3914,12 +5576,11 @@
       <w:pPr>
         <w:pStyle w:val="Heading2"/>
       </w:pPr>
-      <w:r>
-        <w:t xml:space="preserve">Test Input </w:t>
-      </w:r>
-      <w:r>
-        <w:t>4</w:t>
-      </w:r>
+      <w:bookmarkStart w:id="26" w:name="_Toc516214674"/>
+      <w:r>
+        <w:t>Test Input 4</w:t>
+      </w:r>
+      <w:bookmarkEnd w:id="26"/>
     </w:p>
     <w:p>
       <w:r>
@@ -3930,9 +5591,11 @@
       <w:pPr>
         <w:pStyle w:val="Heading3"/>
       </w:pPr>
+      <w:bookmarkStart w:id="27" w:name="_Toc516214675"/>
       <w:r>
         <w:t>3-minute time limit</w:t>
       </w:r>
+      <w:bookmarkEnd w:id="27"/>
     </w:p>
     <w:p>
       <w:pPr>
@@ -4002,9 +5665,11 @@
       <w:pPr>
         <w:pStyle w:val="Heading3"/>
       </w:pPr>
+      <w:bookmarkStart w:id="28" w:name="_Toc516214676"/>
       <w:r>
         <w:t>Unlimited time</w:t>
       </w:r>
+      <w:bookmarkEnd w:id="28"/>
     </w:p>
     <w:p>
       <w:pPr>
@@ -4074,13 +5739,12 @@
       <w:pPr>
         <w:pStyle w:val="Heading2"/>
       </w:pPr>
+      <w:bookmarkStart w:id="29" w:name="_Toc516214677"/>
       <w:r>
         <w:lastRenderedPageBreak/>
-        <w:t xml:space="preserve">Test Input </w:t>
-      </w:r>
-      <w:r>
-        <w:t>5</w:t>
-      </w:r>
+        <w:t>Test Input 5</w:t>
+      </w:r>
+      <w:bookmarkEnd w:id="29"/>
     </w:p>
     <w:p>
       <w:r>
@@ -4097,9 +5761,11 @@
       <w:pPr>
         <w:pStyle w:val="Heading3"/>
       </w:pPr>
+      <w:bookmarkStart w:id="30" w:name="_Toc516214678"/>
       <w:r>
         <w:t>3-minute time limit</w:t>
       </w:r>
+      <w:bookmarkEnd w:id="30"/>
     </w:p>
     <w:p>
       <w:pPr>
@@ -4169,9 +5835,11 @@
       <w:pPr>
         <w:pStyle w:val="Heading3"/>
       </w:pPr>
+      <w:bookmarkStart w:id="31" w:name="_Toc516214679"/>
       <w:r>
         <w:t>Unlimited time</w:t>
       </w:r>
+      <w:bookmarkEnd w:id="31"/>
     </w:p>
     <w:p>
       <w:pPr>
@@ -4241,12 +5909,11 @@
       <w:pPr>
         <w:pStyle w:val="Heading2"/>
       </w:pPr>
-      <w:r>
-        <w:t xml:space="preserve">Test Input </w:t>
-      </w:r>
-      <w:r>
-        <w:t>6</w:t>
-      </w:r>
+      <w:bookmarkStart w:id="32" w:name="_Toc516214680"/>
+      <w:r>
+        <w:t>Test Input 6</w:t>
+      </w:r>
+      <w:bookmarkEnd w:id="32"/>
     </w:p>
     <w:p>
       <w:r>
@@ -4257,9 +5924,11 @@
       <w:pPr>
         <w:pStyle w:val="Heading3"/>
       </w:pPr>
+      <w:bookmarkStart w:id="33" w:name="_Toc516214681"/>
       <w:r>
         <w:t>3-minute time limit</w:t>
       </w:r>
+      <w:bookmarkEnd w:id="33"/>
     </w:p>
     <w:p>
       <w:pPr>
@@ -4329,9 +5998,11 @@
       <w:pPr>
         <w:pStyle w:val="Heading3"/>
       </w:pPr>
+      <w:bookmarkStart w:id="34" w:name="_Toc516214682"/>
       <w:r>
         <w:t>Unlimited time</w:t>
       </w:r>
+      <w:bookmarkEnd w:id="34"/>
     </w:p>
     <w:p>
       <w:pPr>
@@ -4401,27 +6072,26 @@
       <w:pPr>
         <w:pStyle w:val="Heading2"/>
       </w:pPr>
-      <w:r>
-        <w:t xml:space="preserve">Test Input </w:t>
-      </w:r>
-      <w:r>
-        <w:t>7</w:t>
-      </w:r>
+      <w:bookmarkStart w:id="35" w:name="_Toc516214683"/>
+      <w:r>
+        <w:t>Test Input 7</w:t>
+      </w:r>
+      <w:bookmarkEnd w:id="35"/>
     </w:p>
     <w:p>
       <w:r>
         <w:t>5,000 cities</w:t>
       </w:r>
-      <w:bookmarkStart w:id="13" w:name="_GoBack"/>
-      <w:bookmarkEnd w:id="13"/>
     </w:p>
     <w:p>
       <w:pPr>
         <w:pStyle w:val="Heading3"/>
       </w:pPr>
+      <w:bookmarkStart w:id="36" w:name="_Toc516214684"/>
       <w:r>
         <w:t>3-minute time limit</w:t>
       </w:r>
+      <w:bookmarkEnd w:id="36"/>
     </w:p>
     <w:p>
       <w:pPr>
@@ -4491,9 +6161,11 @@
       <w:pPr>
         <w:pStyle w:val="Heading3"/>
       </w:pPr>
+      <w:bookmarkStart w:id="37" w:name="_Toc516214685"/>
       <w:r>
         <w:t>Unlimited time</w:t>
       </w:r>
+      <w:bookmarkEnd w:id="37"/>
     </w:p>
     <w:p>
       <w:pPr>
@@ -4592,7 +6264,7 @@
         <w:br w:type="page"/>
       </w:r>
     </w:p>
-    <w:bookmarkStart w:id="14" w:name="_Toc515540321" w:displacedByCustomXml="next"/>
+    <w:bookmarkStart w:id="38" w:name="_Toc516214686" w:displacedByCustomXml="next"/>
     <w:sdt>
       <w:sdtPr>
         <w:rPr>
@@ -4621,14 +6293,13 @@
           <w:r>
             <w:t>Bibliography</w:t>
           </w:r>
-          <w:bookmarkEnd w:id="14"/>
+          <w:bookmarkEnd w:id="38"/>
         </w:p>
         <w:sdt>
           <w:sdtPr>
             <w:id w:val="111145805"/>
             <w:bibliography/>
           </w:sdtPr>
-          <w:sdtEndPr/>
           <w:sdtContent>
             <w:p>
               <w:pPr>
@@ -6526,7 +8197,7 @@
 </file>
 
 <file path=customXml/itemProps1.xml><?xml version="1.0" encoding="utf-8"?>
-<ds:datastoreItem xmlns:ds="http://schemas.openxmlformats.org/officeDocument/2006/customXml" ds:itemID="{1C512FE1-E6C2-4603-8ECF-36D145E8B1F9}">
+<ds:datastoreItem xmlns:ds="http://schemas.openxmlformats.org/officeDocument/2006/customXml" ds:itemID="{2B9EA2A6-9941-4DAF-97DD-7F1C3EA901D3}">
   <ds:schemaRefs>
     <ds:schemaRef ds:uri="http://schemas.openxmlformats.org/officeDocument/2006/bibliography"/>
   </ds:schemaRefs>

</xml_diff>